<commit_message>
Working through some tutorials relating to image handling stuffs.
Former-commit-id: 39fec76543411edec438d7332f2d2bfda30acd9c
</commit_message>
<xml_diff>
--- a/24 - Spike - Sprites & Graphics/Task 24 Spike Report - Sprites and Graphics.docx
+++ b/24 - Spike - Sprites & Graphics/Task 24 Spike Report - Sprites and Graphics.docx
@@ -323,7 +323,29 @@
           <w:ilvl w:val="1"/>
           <w:numId w:val="12"/>
         </w:numPr>
-        <w:jc w:val="both"/>
+      </w:pPr>
+      <w:r>
+        <w:t xml:space="preserve">Prerequisite game management content: </w:t>
+      </w:r>
+      <w:hyperlink r:id="rId7" w:history="1">
+        <w:r>
+          <w:rPr>
+            <w:rStyle w:val="Hyperlink"/>
+          </w:rPr>
+          <w:t>https://www.youtube.com/watch?v=ATa_joa6Gzg&amp;list=PLhJr2LOK-xwxQlevIZ97ZABLw72Eu9he7&amp;index=1</w:t>
+        </w:r>
+      </w:hyperlink>
+      <w:r>
+        <w:t xml:space="preserve"> </w:t>
+      </w:r>
+    </w:p>
+    <w:p>
+      <w:pPr>
+        <w:pStyle w:val="ColorfulList-Accent11"/>
+        <w:numPr>
+          <w:ilvl w:val="1"/>
+          <w:numId w:val="12"/>
+        </w:numPr>
         <w:rPr>
           <w:rStyle w:val="SubtleReference"/>
           <w:color w:val="auto"/>
@@ -331,7 +353,7 @@
           <w:szCs w:val="22"/>
         </w:rPr>
       </w:pPr>
-      <w:hyperlink r:id="rId7" w:history="1">
+      <w:hyperlink r:id="rId8" w:history="1">
         <w:r>
           <w:rPr>
             <w:rStyle w:val="Hyperlink"/>
@@ -365,7 +387,6 @@
           <w:ilvl w:val="1"/>
           <w:numId w:val="12"/>
         </w:numPr>
-        <w:jc w:val="both"/>
         <w:rPr>
           <w:rStyle w:val="SubtleReference"/>
           <w:color w:val="auto"/>
@@ -373,7 +394,7 @@
           <w:szCs w:val="22"/>
         </w:rPr>
       </w:pPr>
-      <w:hyperlink r:id="rId8" w:history="1">
+      <w:hyperlink r:id="rId9" w:history="1">
         <w:r>
           <w:rPr>
             <w:rStyle w:val="Hyperlink"/>
@@ -398,7 +419,6 @@
           <w:ilvl w:val="1"/>
           <w:numId w:val="12"/>
         </w:numPr>
-        <w:jc w:val="both"/>
         <w:rPr>
           <w:rStyle w:val="SubtleReference"/>
           <w:color w:val="auto"/>
@@ -406,7 +426,7 @@
           <w:szCs w:val="22"/>
         </w:rPr>
       </w:pPr>
-      <w:hyperlink r:id="rId9" w:history="1">
+      <w:hyperlink r:id="rId10" w:history="1">
         <w:r>
           <w:rPr>
             <w:rStyle w:val="Hyperlink"/>
@@ -423,8 +443,6 @@
         </w:rPr>
         <w:t xml:space="preserve"> : clipping texture from sprite sheet</w:t>
       </w:r>
-      <w:bookmarkStart w:id="0" w:name="_GoBack"/>
-      <w:bookmarkEnd w:id="0"/>
     </w:p>
     <w:p>
       <w:pPr>
@@ -500,6 +518,14 @@
         </w:numPr>
         <w:jc w:val="both"/>
       </w:pPr>
+      <w:r>
+        <w:t>I had a look at the YouTube playlist I got the SDL_Mixer tutorial from to see what I could find that was relevant for this task, and found several tutorials for handling images. However, when I looked at it, it had some established classes where I wasn’t sure if I would need some of their content later on or where I should put the image-related content in my current structure. Therefore, I had a look at some earlier tutorials (res. 1, res. 2???, res. 3???) in the series and reorganised and added basic game management functionality in line with them to get my VS project in line with where the example project is for the image rendering tutorials while also retaining existing functionality in the events polling loop for playing audio files from keystrokes</w:t>
+      </w:r>
+      <w:bookmarkStart w:id="0" w:name="_GoBack"/>
+      <w:bookmarkEnd w:id="0"/>
+      <w:r>
+        <w:t>.</w:t>
+      </w:r>
     </w:p>
     <w:p>
       <w:pPr>
@@ -523,7 +549,7 @@
       </w:pPr>
     </w:p>
     <w:sectPr>
-      <w:headerReference w:type="default" r:id="rId10"/>
+      <w:headerReference w:type="default" r:id="rId11"/>
       <w:pgSz w:w="11900" w:h="16840"/>
       <w:pgMar w:top="1440" w:right="1134" w:bottom="1440" w:left="1134" w:header="709" w:footer="709" w:gutter="0"/>
       <w:cols w:space="708"/>

</xml_diff>

<commit_message>
Doing prerequisite online tutorials for image stuff
Former-commit-id: 4eb86f3062a10edf6c0caf874b9dcb9bb14663bc
</commit_message>
<xml_diff>
--- a/24 - Spike - Sprites & Graphics/Task 24 Spike Report - Sprites and Graphics.docx
+++ b/24 - Spike - Sprites & Graphics/Task 24 Spike Report - Sprites and Graphics.docx
@@ -506,7 +506,12 @@
         <w:jc w:val="both"/>
       </w:pPr>
       <w:r>
-        <w:t>I found an image on my computer to use as the window background for this task, and several other images that could comprise a sprite sheet. For the former, I opened it up in paint, then saved it in “Assets/Images” as a .bmp file. For the latter, I lined them all up in Word, then selected them all and copied them to Paint, before saving them as a .bmp in the same folder.</w:t>
+        <w:t>I found an image on my computer to use as the window background for this task, and several other images that could comprise a sprite sheet. For the former, I opened it up in paint, then saved it in “Assets/Images” as a .bmp file. For the latter, I lined them all up in</w:t>
+      </w:r>
+      <w:bookmarkStart w:id="0" w:name="_GoBack"/>
+      <w:bookmarkEnd w:id="0"/>
+      <w:r>
+        <w:t xml:space="preserve"> Word, then selected them all and copied them to Paint, before saving them as a .bmp in the same folder.</w:t>
       </w:r>
     </w:p>
     <w:p>
@@ -519,12 +524,30 @@
         <w:jc w:val="both"/>
       </w:pPr>
       <w:r>
-        <w:t>I had a look at the YouTube playlist I got the SDL_Mixer tutorial from to see what I could find that was relevant for this task, and found several tutorials for handling images. However, when I looked at it, it had some established classes where I wasn’t sure if I would need some of their content later on or where I should put the image-related content in my current structure. Therefore, I had a look at some earlier tutorials (res. 1, res. 2???, res. 3???) in the series and reorganised and added basic game management functionality in line with them to get my VS project in line with where the example project is for the image rendering tutorials while also retaining existing functionality in the events polling loop for playing audio files from keystrokes</w:t>
-      </w:r>
-      <w:bookmarkStart w:id="0" w:name="_GoBack"/>
-      <w:bookmarkEnd w:id="0"/>
-      <w:r>
-        <w:t>.</w:t>
+        <w:t xml:space="preserve">I had a look at the YouTube playlist I got the </w:t>
+      </w:r>
+      <w:proofErr w:type="spellStart"/>
+      <w:r>
+        <w:t>SDL_Mixer</w:t>
+      </w:r>
+      <w:proofErr w:type="spellEnd"/>
+      <w:r>
+        <w:t xml:space="preserve"> tutorial from to see what I could find that was relevant for this task, and found several tutorials for handling images. However, when I looked at it, it had some established classes where I wasn’t sure if I would need some of their content later on or where I should put the image-related content in my current structure. Therefore, I had a look at some earlier tutorials in the series and reorganised and added basic game</w:t>
+      </w:r>
+      <w:r>
+        <w:t xml:space="preserve"> management (res. 1),</w:t>
+      </w:r>
+      <w:r>
+        <w:t xml:space="preserve"> time </w:t>
+      </w:r>
+      <w:r>
+        <w:t>management</w:t>
+      </w:r>
+      <w:r>
+        <w:t xml:space="preserve"> (res. 2) and game entity (res. 3)</w:t>
+      </w:r>
+      <w:r>
+        <w:t xml:space="preserve"> functionality in line with them to get my VS project in line with where the example project is for the image rendering tutorials while also retaining existing functionality in the events polling loop for playing audio files from keystrokes.</w:t>
       </w:r>
     </w:p>
     <w:p>
@@ -625,7 +648,7 @@
       <w:rPr>
         <w:noProof/>
       </w:rPr>
-      <w:t>15/10/19</w:t>
+      <w:t>17/10/19</w:t>
     </w:r>
     <w:r>
       <w:fldChar w:fldCharType="end"/>

</xml_diff>

<commit_message>
Texture loading and rendering is sorted, got the background image up and running. Now for using sprite sheets.
Former-commit-id: 6e96863e571ccb45b6e7b69fc14b7a7859c063a4
</commit_message>
<xml_diff>
--- a/24 - Spike - Sprites & Graphics/Task 24 Spike Report - Sprites and Graphics.docx
+++ b/24 - Spike - Sprites & Graphics/Task 24 Spike Report - Sprites and Graphics.docx
@@ -346,6 +346,52 @@
           <w:ilvl w:val="1"/>
           <w:numId w:val="12"/>
         </w:numPr>
+      </w:pPr>
+      <w:r>
+        <w:t xml:space="preserve">Prerequisite timer content: </w:t>
+      </w:r>
+      <w:hyperlink r:id="rId8" w:history="1">
+        <w:r>
+          <w:rPr>
+            <w:rStyle w:val="Hyperlink"/>
+          </w:rPr>
+          <w:t>https://www.youtube.com/watch?v=z9U-Jif4RVU&amp;list=PLhJr2LOK-xwxQlevIZ97ZABLw72Eu9he7&amp;index=2</w:t>
+        </w:r>
+      </w:hyperlink>
+      <w:r>
+        <w:t xml:space="preserve"> </w:t>
+      </w:r>
+    </w:p>
+    <w:p>
+      <w:pPr>
+        <w:pStyle w:val="ColorfulList-Accent11"/>
+        <w:numPr>
+          <w:ilvl w:val="1"/>
+          <w:numId w:val="12"/>
+        </w:numPr>
+      </w:pPr>
+      <w:r>
+        <w:t xml:space="preserve">Prerequisite game entity content: </w:t>
+      </w:r>
+      <w:hyperlink r:id="rId9" w:history="1">
+        <w:r>
+          <w:rPr>
+            <w:rStyle w:val="Hyperlink"/>
+          </w:rPr>
+          <w:t>https://www.youtube.com/watch?v=DI6q73p3rEI&amp;list=PLhJr2LOK-xwxQlevIZ97ZABLw72Eu9he7&amp;index=3</w:t>
+        </w:r>
+      </w:hyperlink>
+      <w:r>
+        <w:t xml:space="preserve"> </w:t>
+      </w:r>
+    </w:p>
+    <w:p>
+      <w:pPr>
+        <w:pStyle w:val="ColorfulList-Accent11"/>
+        <w:numPr>
+          <w:ilvl w:val="1"/>
+          <w:numId w:val="12"/>
+        </w:numPr>
         <w:rPr>
           <w:rStyle w:val="SubtleReference"/>
           <w:color w:val="auto"/>
@@ -353,7 +399,10 @@
           <w:szCs w:val="22"/>
         </w:rPr>
       </w:pPr>
-      <w:hyperlink r:id="rId8" w:history="1">
+      <w:r>
+        <w:t xml:space="preserve">Rendering images: </w:t>
+      </w:r>
+      <w:hyperlink r:id="rId10" w:history="1">
         <w:r>
           <w:rPr>
             <w:rStyle w:val="Hyperlink"/>
@@ -361,24 +410,6 @@
           <w:t>https://www.youtube.com/watch?v=bKiejuOaJtU&amp;list=PLhJr2LOK-xwxQlevIZ97ZABLw72Eu9he7&amp;index=4</w:t>
         </w:r>
       </w:hyperlink>
-      <w:r>
-        <w:rPr>
-          <w:rStyle w:val="SubtleReference"/>
-          <w:color w:val="auto"/>
-          <w:sz w:val="22"/>
-          <w:szCs w:val="22"/>
-        </w:rPr>
-        <w:t xml:space="preserve"> : </w:t>
-      </w:r>
-      <w:r>
-        <w:rPr>
-          <w:rStyle w:val="SubtleReference"/>
-          <w:color w:val="auto"/>
-          <w:sz w:val="22"/>
-          <w:szCs w:val="22"/>
-        </w:rPr>
-        <w:t>rendering images</w:t>
-      </w:r>
     </w:p>
     <w:p>
       <w:pPr>
@@ -394,7 +425,10 @@
           <w:szCs w:val="22"/>
         </w:rPr>
       </w:pPr>
-      <w:hyperlink r:id="rId9" w:history="1">
+      <w:r>
+        <w:t xml:space="preserve">Handling images with asset manager: </w:t>
+      </w:r>
+      <w:hyperlink r:id="rId11" w:history="1">
         <w:r>
           <w:rPr>
             <w:rStyle w:val="Hyperlink"/>
@@ -402,15 +436,6 @@
           <w:t>https://www.youtube.com/watch?v=UPZol-0fn08&amp;list=PLhJr2LOK-xwxQlevIZ97ZABLw72Eu9he7&amp;index=5</w:t>
         </w:r>
       </w:hyperlink>
-      <w:r>
-        <w:rPr>
-          <w:rStyle w:val="SubtleReference"/>
-          <w:color w:val="auto"/>
-          <w:sz w:val="22"/>
-          <w:szCs w:val="22"/>
-        </w:rPr>
-        <w:t xml:space="preserve"> : asset manager for images</w:t>
-      </w:r>
     </w:p>
     <w:p>
       <w:pPr>
@@ -426,7 +451,10 @@
           <w:szCs w:val="22"/>
         </w:rPr>
       </w:pPr>
-      <w:hyperlink r:id="rId10" w:history="1">
+      <w:r>
+        <w:t xml:space="preserve">Using sprite sheets: </w:t>
+      </w:r>
+      <w:hyperlink r:id="rId12" w:history="1">
         <w:r>
           <w:rPr>
             <w:rStyle w:val="Hyperlink"/>
@@ -434,15 +462,6 @@
           <w:t>https://www.youtube.com/watch?v=k70aBlef-20&amp;list=PLhJr2LOK-xwxQlevIZ97ZABLw72Eu9he7&amp;index=6</w:t>
         </w:r>
       </w:hyperlink>
-      <w:r>
-        <w:rPr>
-          <w:rStyle w:val="SubtleReference"/>
-          <w:color w:val="auto"/>
-          <w:sz w:val="22"/>
-          <w:szCs w:val="22"/>
-        </w:rPr>
-        <w:t xml:space="preserve"> : clipping texture from sprite sheet</w:t>
-      </w:r>
     </w:p>
     <w:p>
       <w:pPr>
@@ -506,12 +525,69 @@
         <w:jc w:val="both"/>
       </w:pPr>
       <w:r>
-        <w:t>I found an image on my computer to use as the window background for this task, and several other images that could comprise a sprite sheet. For the former, I opened it up in paint, then saved it in “Assets/Images” as a .bmp file. For the latter, I lined them all up in</w:t>
-      </w:r>
-      <w:bookmarkStart w:id="0" w:name="_GoBack"/>
-      <w:bookmarkEnd w:id="0"/>
-      <w:r>
-        <w:t xml:space="preserve"> Word, then selected them all and copied them to Paint, before saving them as a .bmp in the same folder.</w:t>
+        <w:rPr>
+          <w:noProof/>
+        </w:rPr>
+        <w:drawing>
+          <wp:anchor distT="0" distB="0" distL="114300" distR="114300" simplePos="0" relativeHeight="251660287" behindDoc="0" locked="0" layoutInCell="1" allowOverlap="1" wp14:anchorId="6643C80D" wp14:editId="092DA849">
+            <wp:simplePos x="0" y="0"/>
+            <wp:positionH relativeFrom="margin">
+              <wp:posOffset>2325370</wp:posOffset>
+            </wp:positionH>
+            <wp:positionV relativeFrom="paragraph">
+              <wp:posOffset>257175</wp:posOffset>
+            </wp:positionV>
+            <wp:extent cx="3782695" cy="2383155"/>
+            <wp:effectExtent l="0" t="0" r="8255" b="0"/>
+            <wp:wrapTight wrapText="bothSides">
+              <wp:wrapPolygon edited="0">
+                <wp:start x="0" y="0"/>
+                <wp:lineTo x="0" y="21410"/>
+                <wp:lineTo x="21538" y="21410"/>
+                <wp:lineTo x="21538" y="0"/>
+                <wp:lineTo x="0" y="0"/>
+              </wp:wrapPolygon>
+            </wp:wrapTight>
+            <wp:docPr id="3" name="Picture 3"/>
+            <wp:cNvGraphicFramePr>
+              <a:graphicFrameLocks xmlns:a="http://schemas.openxmlformats.org/drawingml/2006/main" noChangeAspect="1"/>
+            </wp:cNvGraphicFramePr>
+            <a:graphic xmlns:a="http://schemas.openxmlformats.org/drawingml/2006/main">
+              <a:graphicData uri="http://schemas.openxmlformats.org/drawingml/2006/picture">
+                <pic:pic xmlns:pic="http://schemas.openxmlformats.org/drawingml/2006/picture">
+                  <pic:nvPicPr>
+                    <pic:cNvPr id="1" name=""/>
+                    <pic:cNvPicPr/>
+                  </pic:nvPicPr>
+                  <pic:blipFill>
+                    <a:blip r:embed="rId13"/>
+                    <a:stretch>
+                      <a:fillRect/>
+                    </a:stretch>
+                  </pic:blipFill>
+                  <pic:spPr>
+                    <a:xfrm>
+                      <a:off x="0" y="0"/>
+                      <a:ext cx="3782695" cy="2383155"/>
+                    </a:xfrm>
+                    <a:prstGeom prst="rect">
+                      <a:avLst/>
+                    </a:prstGeom>
+                  </pic:spPr>
+                </pic:pic>
+              </a:graphicData>
+            </a:graphic>
+            <wp14:sizeRelH relativeFrom="margin">
+              <wp14:pctWidth>0</wp14:pctWidth>
+            </wp14:sizeRelH>
+            <wp14:sizeRelV relativeFrom="margin">
+              <wp14:pctHeight>0</wp14:pctHeight>
+            </wp14:sizeRelV>
+          </wp:anchor>
+        </w:drawing>
+      </w:r>
+      <w:r>
+        <w:t>I found an image on my computer to use as the window background for this task, and several other images that could comprise a sprite sheet. For the former, I opened it up in paint, then saved it in “Assets/Images” as a .bmp file. For the latter, I lined them all up in Word, then selected them all and copied them to Paint, before saving them as a .bmp in the same folder.</w:t>
       </w:r>
     </w:p>
     <w:p>
@@ -524,6 +600,152 @@
         <w:jc w:val="both"/>
       </w:pPr>
       <w:r>
+        <w:rPr>
+          <w:noProof/>
+        </w:rPr>
+        <mc:AlternateContent>
+          <mc:Choice Requires="wps">
+            <w:drawing>
+              <wp:anchor distT="0" distB="0" distL="114300" distR="114300" simplePos="0" relativeHeight="251661312" behindDoc="1" locked="0" layoutInCell="1" allowOverlap="1" wp14:anchorId="4853CE3F" wp14:editId="7A668183">
+                <wp:simplePos x="0" y="0"/>
+                <wp:positionH relativeFrom="margin">
+                  <wp:posOffset>4987925</wp:posOffset>
+                </wp:positionH>
+                <wp:positionV relativeFrom="paragraph">
+                  <wp:posOffset>583565</wp:posOffset>
+                </wp:positionV>
+                <wp:extent cx="1128395" cy="173355"/>
+                <wp:effectExtent l="0" t="0" r="0" b="0"/>
+                <wp:wrapTight wrapText="bothSides">
+                  <wp:wrapPolygon edited="0">
+                    <wp:start x="0" y="0"/>
+                    <wp:lineTo x="0" y="18989"/>
+                    <wp:lineTo x="21150" y="18989"/>
+                    <wp:lineTo x="21150" y="0"/>
+                    <wp:lineTo x="0" y="0"/>
+                  </wp:wrapPolygon>
+                </wp:wrapTight>
+                <wp:docPr id="2" name="Text Box 2"/>
+                <wp:cNvGraphicFramePr/>
+                <a:graphic xmlns:a="http://schemas.openxmlformats.org/drawingml/2006/main">
+                  <a:graphicData uri="http://schemas.microsoft.com/office/word/2010/wordprocessingShape">
+                    <wps:wsp>
+                      <wps:cNvSpPr txBox="1"/>
+                      <wps:spPr>
+                        <a:xfrm>
+                          <a:off x="0" y="0"/>
+                          <a:ext cx="1128395" cy="173355"/>
+                        </a:xfrm>
+                        <a:prstGeom prst="rect">
+                          <a:avLst/>
+                        </a:prstGeom>
+                        <a:solidFill>
+                          <a:prstClr val="white"/>
+                        </a:solidFill>
+                        <a:ln>
+                          <a:noFill/>
+                        </a:ln>
+                      </wps:spPr>
+                      <wps:txbx>
+                        <w:txbxContent>
+                          <w:p>
+                            <w:pPr>
+                              <w:pStyle w:val="Caption"/>
+                              <w:rPr>
+                                <w:noProof/>
+                              </w:rPr>
+                            </w:pPr>
+                            <w:r>
+                              <w:t xml:space="preserve">Figure </w:t>
+                            </w:r>
+                            <w:fldSimple w:instr=" SEQ Figure \* ARABIC ">
+                              <w:r>
+                                <w:rPr>
+                                  <w:noProof/>
+                                </w:rPr>
+                                <w:t>1</w:t>
+                              </w:r>
+                            </w:fldSimple>
+                            <w:r>
+                              <w:t xml:space="preserve">: </w:t>
+                            </w:r>
+                            <w:proofErr w:type="spellStart"/>
+                            <w:r>
+                              <w:t>Graphics.Init</w:t>
+                            </w:r>
+                            <w:proofErr w:type="spellEnd"/>
+                            <w:r>
+                              <w:t>()</w:t>
+                            </w:r>
+                          </w:p>
+                        </w:txbxContent>
+                      </wps:txbx>
+                      <wps:bodyPr rot="0" spcFirstLastPara="0" vertOverflow="overflow" horzOverflow="overflow" vert="horz" wrap="square" lIns="0" tIns="0" rIns="0" bIns="0" numCol="1" spcCol="0" rtlCol="0" fromWordArt="0" anchor="t" anchorCtr="0" forceAA="0" compatLnSpc="1">
+                        <a:prstTxWarp prst="textNoShape">
+                          <a:avLst/>
+                        </a:prstTxWarp>
+                        <a:noAutofit/>
+                      </wps:bodyPr>
+                    </wps:wsp>
+                  </a:graphicData>
+                </a:graphic>
+                <wp14:sizeRelH relativeFrom="margin">
+                  <wp14:pctWidth>0</wp14:pctWidth>
+                </wp14:sizeRelH>
+                <wp14:sizeRelV relativeFrom="margin">
+                  <wp14:pctHeight>0</wp14:pctHeight>
+                </wp14:sizeRelV>
+              </wp:anchor>
+            </w:drawing>
+          </mc:Choice>
+          <mc:Fallback>
+            <w:pict>
+              <v:shapetype w14:anchorId="4853CE3F" id="_x0000_t202" coordsize="21600,21600" o:spt="202" path="m,l,21600r21600,l21600,xe">
+                <v:stroke joinstyle="miter"/>
+                <v:path gradientshapeok="t" o:connecttype="rect"/>
+              </v:shapetype>
+              <v:shape id="Text Box 2" o:spid="_x0000_s1026" type="#_x0000_t202" style="position:absolute;left:0;text-align:left;margin-left:392.75pt;margin-top:45.95pt;width:88.85pt;height:13.65pt;z-index:-251655168;visibility:visible;mso-wrap-style:square;mso-width-percent:0;mso-height-percent:0;mso-wrap-distance-left:9pt;mso-wrap-distance-top:0;mso-wrap-distance-right:9pt;mso-wrap-distance-bottom:0;mso-position-horizontal:absolute;mso-position-horizontal-relative:margin;mso-position-vertical:absolute;mso-position-vertical-relative:text;mso-width-percent:0;mso-height-percent:0;mso-width-relative:margin;mso-height-relative:margin;v-text-anchor:top" o:gfxdata="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" stroked="f">
+                <v:textbox inset="0,0,0,0">
+                  <w:txbxContent>
+                    <w:p>
+                      <w:pPr>
+                        <w:pStyle w:val="Caption"/>
+                        <w:rPr>
+                          <w:noProof/>
+                        </w:rPr>
+                      </w:pPr>
+                      <w:r>
+                        <w:t xml:space="preserve">Figure </w:t>
+                      </w:r>
+                      <w:fldSimple w:instr=" SEQ Figure \* ARABIC ">
+                        <w:r>
+                          <w:rPr>
+                            <w:noProof/>
+                          </w:rPr>
+                          <w:t>1</w:t>
+                        </w:r>
+                      </w:fldSimple>
+                      <w:r>
+                        <w:t xml:space="preserve">: </w:t>
+                      </w:r>
+                      <w:proofErr w:type="spellStart"/>
+                      <w:r>
+                        <w:t>Graphics.Init</w:t>
+                      </w:r>
+                      <w:proofErr w:type="spellEnd"/>
+                      <w:r>
+                        <w:t>()</w:t>
+                      </w:r>
+                    </w:p>
+                  </w:txbxContent>
+                </v:textbox>
+                <w10:wrap type="tight" anchorx="margin"/>
+              </v:shape>
+            </w:pict>
+          </mc:Fallback>
+        </mc:AlternateContent>
+      </w:r>
+      <w:r>
         <w:t xml:space="preserve">I had a look at the YouTube playlist I got the </w:t>
       </w:r>
       <w:proofErr w:type="spellStart"/>
@@ -532,7 +754,73 @@
       </w:r>
       <w:proofErr w:type="spellEnd"/>
       <w:r>
-        <w:t xml:space="preserve"> tutorial from to see what I could find that was relevant for this task, and found several tutorials for handling images. However, when I looked at it, it had some established classes where I wasn’t sure if I would need some of their content later on or where I should put the image-related content in my current structure. Therefore, I had a look at some earlier tutorials in the series and reorganised and added basic game</w:t>
+        <w:t xml:space="preserve"> tutorial from to see what I could find that was relevant for </w:t>
+      </w:r>
+      <w:r>
+        <w:rPr>
+          <w:noProof/>
+        </w:rPr>
+        <w:lastRenderedPageBreak/>
+        <w:drawing>
+          <wp:anchor distT="0" distB="0" distL="114300" distR="114300" simplePos="0" relativeHeight="251658237" behindDoc="0" locked="0" layoutInCell="1" allowOverlap="1" wp14:anchorId="74F81A3B" wp14:editId="584328B7">
+            <wp:simplePos x="0" y="0"/>
+            <wp:positionH relativeFrom="margin">
+              <wp:posOffset>2589530</wp:posOffset>
+            </wp:positionH>
+            <wp:positionV relativeFrom="paragraph">
+              <wp:posOffset>0</wp:posOffset>
+            </wp:positionV>
+            <wp:extent cx="3529965" cy="2733675"/>
+            <wp:effectExtent l="0" t="0" r="0" b="9525"/>
+            <wp:wrapTight wrapText="bothSides">
+              <wp:wrapPolygon edited="0">
+                <wp:start x="0" y="0"/>
+                <wp:lineTo x="0" y="21525"/>
+                <wp:lineTo x="21448" y="21525"/>
+                <wp:lineTo x="21448" y="0"/>
+                <wp:lineTo x="0" y="0"/>
+              </wp:wrapPolygon>
+            </wp:wrapTight>
+            <wp:docPr id="8" name="Picture 8"/>
+            <wp:cNvGraphicFramePr>
+              <a:graphicFrameLocks xmlns:a="http://schemas.openxmlformats.org/drawingml/2006/main" noChangeAspect="1"/>
+            </wp:cNvGraphicFramePr>
+            <a:graphic xmlns:a="http://schemas.openxmlformats.org/drawingml/2006/main">
+              <a:graphicData uri="http://schemas.openxmlformats.org/drawingml/2006/picture">
+                <pic:pic xmlns:pic="http://schemas.openxmlformats.org/drawingml/2006/picture">
+                  <pic:nvPicPr>
+                    <pic:cNvPr id="1" name=""/>
+                    <pic:cNvPicPr/>
+                  </pic:nvPicPr>
+                  <pic:blipFill>
+                    <a:blip r:embed="rId14"/>
+                    <a:stretch>
+                      <a:fillRect/>
+                    </a:stretch>
+                  </pic:blipFill>
+                  <pic:spPr>
+                    <a:xfrm>
+                      <a:off x="0" y="0"/>
+                      <a:ext cx="3529965" cy="2733675"/>
+                    </a:xfrm>
+                    <a:prstGeom prst="rect">
+                      <a:avLst/>
+                    </a:prstGeom>
+                  </pic:spPr>
+                </pic:pic>
+              </a:graphicData>
+            </a:graphic>
+            <wp14:sizeRelH relativeFrom="margin">
+              <wp14:pctWidth>0</wp14:pctWidth>
+            </wp14:sizeRelH>
+            <wp14:sizeRelV relativeFrom="margin">
+              <wp14:pctHeight>0</wp14:pctHeight>
+            </wp14:sizeRelV>
+          </wp:anchor>
+        </w:drawing>
+      </w:r>
+      <w:r>
+        <w:t>this task, and found several tutorials for handling images. However, when I looked at it, it had some established classes where I wasn’t sure if I would need some of their content later on or where I should put the image-related content in my current structure. Therefore, I had a look at some earlier tutorials in the series and reorganised and added basic game</w:t>
       </w:r>
       <w:r>
         <w:t xml:space="preserve"> management (res. 1),</w:t>
@@ -547,19 +835,206 @@
         <w:t xml:space="preserve"> (res. 2) and game entity (res. 3)</w:t>
       </w:r>
       <w:r>
-        <w:t xml:space="preserve"> functionality in line with them to get my VS project in line with where the example project is for the image rendering tutorials while also retaining existing functionality in the events polling loop for playing audio files from keystrokes.</w:t>
-      </w:r>
-    </w:p>
-    <w:p>
-      <w:pPr>
-        <w:pStyle w:val="Heading1"/>
-        <w:jc w:val="both"/>
-      </w:pPr>
-      <w:r>
-        <w:t>What we found out</w:t>
-      </w:r>
-      <w:r>
-        <w:t>:</w:t>
+        <w:t xml:space="preserve"> functionality in line </w:t>
+      </w:r>
+      <w:r>
+        <w:rPr>
+          <w:noProof/>
+        </w:rPr>
+        <mc:AlternateContent>
+          <mc:Choice Requires="wps">
+            <w:drawing>
+              <wp:anchor distT="0" distB="0" distL="114300" distR="114300" simplePos="0" relativeHeight="251668480" behindDoc="1" locked="0" layoutInCell="1" allowOverlap="1" wp14:anchorId="314C1200" wp14:editId="486A880E">
+                <wp:simplePos x="0" y="0"/>
+                <wp:positionH relativeFrom="margin">
+                  <wp:posOffset>3877945</wp:posOffset>
+                </wp:positionH>
+                <wp:positionV relativeFrom="paragraph">
+                  <wp:posOffset>2434590</wp:posOffset>
+                </wp:positionV>
+                <wp:extent cx="2238375" cy="295275"/>
+                <wp:effectExtent l="0" t="0" r="9525" b="9525"/>
+                <wp:wrapTight wrapText="bothSides">
+                  <wp:wrapPolygon edited="0">
+                    <wp:start x="0" y="0"/>
+                    <wp:lineTo x="0" y="20903"/>
+                    <wp:lineTo x="21508" y="20903"/>
+                    <wp:lineTo x="21508" y="0"/>
+                    <wp:lineTo x="0" y="0"/>
+                  </wp:wrapPolygon>
+                </wp:wrapTight>
+                <wp:docPr id="4" name="Text Box 4"/>
+                <wp:cNvGraphicFramePr/>
+                <a:graphic xmlns:a="http://schemas.openxmlformats.org/drawingml/2006/main">
+                  <a:graphicData uri="http://schemas.microsoft.com/office/word/2010/wordprocessingShape">
+                    <wps:wsp>
+                      <wps:cNvSpPr txBox="1"/>
+                      <wps:spPr>
+                        <a:xfrm>
+                          <a:off x="0" y="0"/>
+                          <a:ext cx="2238375" cy="295275"/>
+                        </a:xfrm>
+                        <a:prstGeom prst="rect">
+                          <a:avLst/>
+                        </a:prstGeom>
+                        <a:solidFill>
+                          <a:prstClr val="white"/>
+                        </a:solidFill>
+                        <a:ln>
+                          <a:noFill/>
+                        </a:ln>
+                      </wps:spPr>
+                      <wps:txbx>
+                        <w:txbxContent>
+                          <w:p>
+                            <w:pPr>
+                              <w:pStyle w:val="Caption"/>
+                              <w:rPr>
+                                <w:noProof/>
+                              </w:rPr>
+                            </w:pPr>
+                            <w:r>
+                              <w:t xml:space="preserve">Figure </w:t>
+                            </w:r>
+                            <w:fldSimple w:instr=" SEQ Figure \* ARABIC ">
+                              <w:r>
+                                <w:rPr>
+                                  <w:noProof/>
+                                </w:rPr>
+                                <w:t>2</w:t>
+                              </w:r>
+                            </w:fldSimple>
+                            <w:r>
+                              <w:t>: Graphic</w:t>
+                            </w:r>
+                            <w:r>
+                              <w:t xml:space="preserve">’s methods </w:t>
+                            </w:r>
+                            <w:proofErr w:type="spellStart"/>
+                            <w:proofErr w:type="gramStart"/>
+                            <w:r>
+                              <w:t>LoadTexture</w:t>
+                            </w:r>
+                            <w:proofErr w:type="spellEnd"/>
+                            <w:r>
+                              <w:t>(</w:t>
+                            </w:r>
+                            <w:proofErr w:type="gramEnd"/>
+                            <w:r>
+                              <w:t>)</w:t>
+                            </w:r>
+                            <w:r>
+                              <w:t xml:space="preserve">, </w:t>
+                            </w:r>
+                            <w:proofErr w:type="spellStart"/>
+                            <w:r>
+                              <w:t>ClearBackBuffer</w:t>
+                            </w:r>
+                            <w:proofErr w:type="spellEnd"/>
+                            <w:r>
+                              <w:t xml:space="preserve">(), </w:t>
+                            </w:r>
+                            <w:proofErr w:type="spellStart"/>
+                            <w:r>
+                              <w:t>DrawTexture</w:t>
+                            </w:r>
+                            <w:proofErr w:type="spellEnd"/>
+                            <w:r>
+                              <w:t>() and Render().</w:t>
+                            </w:r>
+                          </w:p>
+                        </w:txbxContent>
+                      </wps:txbx>
+                      <wps:bodyPr rot="0" spcFirstLastPara="0" vertOverflow="overflow" horzOverflow="overflow" vert="horz" wrap="square" lIns="0" tIns="0" rIns="0" bIns="0" numCol="1" spcCol="0" rtlCol="0" fromWordArt="0" anchor="t" anchorCtr="0" forceAA="0" compatLnSpc="1">
+                        <a:prstTxWarp prst="textNoShape">
+                          <a:avLst/>
+                        </a:prstTxWarp>
+                        <a:noAutofit/>
+                      </wps:bodyPr>
+                    </wps:wsp>
+                  </a:graphicData>
+                </a:graphic>
+                <wp14:sizeRelH relativeFrom="margin">
+                  <wp14:pctWidth>0</wp14:pctWidth>
+                </wp14:sizeRelH>
+                <wp14:sizeRelV relativeFrom="margin">
+                  <wp14:pctHeight>0</wp14:pctHeight>
+                </wp14:sizeRelV>
+              </wp:anchor>
+            </w:drawing>
+          </mc:Choice>
+          <mc:Fallback>
+            <w:pict>
+              <v:shape w14:anchorId="314C1200" id="Text Box 4" o:spid="_x0000_s1027" type="#_x0000_t202" style="position:absolute;left:0;text-align:left;margin-left:305.35pt;margin-top:191.7pt;width:176.25pt;height:23.25pt;z-index:-251648000;visibility:visible;mso-wrap-style:square;mso-width-percent:0;mso-height-percent:0;mso-wrap-distance-left:9pt;mso-wrap-distance-top:0;mso-wrap-distance-right:9pt;mso-wrap-distance-bottom:0;mso-position-horizontal:absolute;mso-position-horizontal-relative:margin;mso-position-vertical:absolute;mso-position-vertical-relative:text;mso-width-percent:0;mso-height-percent:0;mso-width-relative:margin;mso-height-relative:margin;v-text-anchor:top" o:gfxdata="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" stroked="f">
+                <v:textbox inset="0,0,0,0">
+                  <w:txbxContent>
+                    <w:p>
+                      <w:pPr>
+                        <w:pStyle w:val="Caption"/>
+                        <w:rPr>
+                          <w:noProof/>
+                        </w:rPr>
+                      </w:pPr>
+                      <w:r>
+                        <w:t xml:space="preserve">Figure </w:t>
+                      </w:r>
+                      <w:fldSimple w:instr=" SEQ Figure \* ARABIC ">
+                        <w:r>
+                          <w:rPr>
+                            <w:noProof/>
+                          </w:rPr>
+                          <w:t>2</w:t>
+                        </w:r>
+                      </w:fldSimple>
+                      <w:r>
+                        <w:t>: Graphic</w:t>
+                      </w:r>
+                      <w:r>
+                        <w:t xml:space="preserve">’s methods </w:t>
+                      </w:r>
+                      <w:proofErr w:type="spellStart"/>
+                      <w:proofErr w:type="gramStart"/>
+                      <w:r>
+                        <w:t>LoadTexture</w:t>
+                      </w:r>
+                      <w:proofErr w:type="spellEnd"/>
+                      <w:r>
+                        <w:t>(</w:t>
+                      </w:r>
+                      <w:proofErr w:type="gramEnd"/>
+                      <w:r>
+                        <w:t>)</w:t>
+                      </w:r>
+                      <w:r>
+                        <w:t xml:space="preserve">, </w:t>
+                      </w:r>
+                      <w:proofErr w:type="spellStart"/>
+                      <w:r>
+                        <w:t>ClearBackBuffer</w:t>
+                      </w:r>
+                      <w:proofErr w:type="spellEnd"/>
+                      <w:r>
+                        <w:t xml:space="preserve">(), </w:t>
+                      </w:r>
+                      <w:proofErr w:type="spellStart"/>
+                      <w:r>
+                        <w:t>DrawTexture</w:t>
+                      </w:r>
+                      <w:proofErr w:type="spellEnd"/>
+                      <w:r>
+                        <w:t>() and Render().</w:t>
+                      </w:r>
+                    </w:p>
+                  </w:txbxContent>
+                </v:textbox>
+                <w10:wrap type="tight" anchorx="margin"/>
+              </v:shape>
+            </w:pict>
+          </mc:Fallback>
+        </mc:AlternateContent>
+      </w:r>
+      <w:r>
+        <w:t>with them to get my VS project in line with where the example project is for the image rendering tutorials while also retaining existing functionality in the events polling loop for playing audio files from keystrokes.</w:t>
       </w:r>
     </w:p>
     <w:p>
@@ -569,10 +1044,773 @@
           <w:ilvl w:val="0"/>
           <w:numId w:val="12"/>
         </w:numPr>
-      </w:pPr>
+        <w:jc w:val="both"/>
+      </w:pPr>
+      <w:r>
+        <w:t>As part of the prerequisite tutorials, I created a Graphics class to handle loading and rendering graphics, but so far it hadn’t really done anything beyond configure the window when it was initialised. Here, I updated it to also initialise a renderer and the image library as part of its own initialisation (fig. 1).</w:t>
+      </w:r>
+      <w:r>
+        <w:rPr>
+          <w:noProof/>
+        </w:rPr>
+        <w:t xml:space="preserve"> </w:t>
+      </w:r>
+    </w:p>
+    <w:p>
+      <w:pPr>
+        <w:pStyle w:val="ListParagraph"/>
+        <w:numPr>
+          <w:ilvl w:val="0"/>
+          <w:numId w:val="12"/>
+        </w:numPr>
+        <w:jc w:val="both"/>
+      </w:pPr>
+      <w:r>
+        <w:rPr>
+          <w:noProof/>
+        </w:rPr>
+        <w:drawing>
+          <wp:anchor distT="0" distB="0" distL="114300" distR="114300" simplePos="0" relativeHeight="251674624" behindDoc="0" locked="0" layoutInCell="1" allowOverlap="1" wp14:anchorId="52BD3F92" wp14:editId="694F2551">
+            <wp:simplePos x="0" y="0"/>
+            <wp:positionH relativeFrom="margin">
+              <wp:posOffset>3544570</wp:posOffset>
+            </wp:positionH>
+            <wp:positionV relativeFrom="paragraph">
+              <wp:posOffset>44450</wp:posOffset>
+            </wp:positionV>
+            <wp:extent cx="2571750" cy="490855"/>
+            <wp:effectExtent l="0" t="0" r="0" b="4445"/>
+            <wp:wrapTight wrapText="bothSides">
+              <wp:wrapPolygon edited="0">
+                <wp:start x="0" y="0"/>
+                <wp:lineTo x="0" y="20957"/>
+                <wp:lineTo x="21440" y="20957"/>
+                <wp:lineTo x="21440" y="0"/>
+                <wp:lineTo x="0" y="0"/>
+              </wp:wrapPolygon>
+            </wp:wrapTight>
+            <wp:docPr id="1" name="Picture 1"/>
+            <wp:cNvGraphicFramePr>
+              <a:graphicFrameLocks xmlns:a="http://schemas.openxmlformats.org/drawingml/2006/main" noChangeAspect="1"/>
+            </wp:cNvGraphicFramePr>
+            <a:graphic xmlns:a="http://schemas.openxmlformats.org/drawingml/2006/main">
+              <a:graphicData uri="http://schemas.openxmlformats.org/drawingml/2006/picture">
+                <pic:pic xmlns:pic="http://schemas.openxmlformats.org/drawingml/2006/picture">
+                  <pic:nvPicPr>
+                    <pic:cNvPr id="1" name=""/>
+                    <pic:cNvPicPr/>
+                  </pic:nvPicPr>
+                  <pic:blipFill>
+                    <a:blip r:embed="rId15"/>
+                    <a:stretch>
+                      <a:fillRect/>
+                    </a:stretch>
+                  </pic:blipFill>
+                  <pic:spPr>
+                    <a:xfrm>
+                      <a:off x="0" y="0"/>
+                      <a:ext cx="2571750" cy="490855"/>
+                    </a:xfrm>
+                    <a:prstGeom prst="rect">
+                      <a:avLst/>
+                    </a:prstGeom>
+                  </pic:spPr>
+                </pic:pic>
+              </a:graphicData>
+            </a:graphic>
+            <wp14:sizeRelH relativeFrom="margin">
+              <wp14:pctWidth>0</wp14:pctWidth>
+            </wp14:sizeRelH>
+            <wp14:sizeRelV relativeFrom="margin">
+              <wp14:pctHeight>0</wp14:pctHeight>
+            </wp14:sizeRelV>
+          </wp:anchor>
+        </w:drawing>
+      </w:r>
+      <w:r>
+        <w:rPr>
+          <w:noProof/>
+        </w:rPr>
+        <mc:AlternateContent>
+          <mc:Choice Requires="wps">
+            <w:drawing>
+              <wp:anchor distT="0" distB="0" distL="114300" distR="114300" simplePos="0" relativeHeight="251676672" behindDoc="1" locked="0" layoutInCell="1" allowOverlap="1" wp14:anchorId="30F6DB77" wp14:editId="14818697">
+                <wp:simplePos x="0" y="0"/>
+                <wp:positionH relativeFrom="margin">
+                  <wp:posOffset>3544570</wp:posOffset>
+                </wp:positionH>
+                <wp:positionV relativeFrom="paragraph">
+                  <wp:posOffset>544830</wp:posOffset>
+                </wp:positionV>
+                <wp:extent cx="2571750" cy="285750"/>
+                <wp:effectExtent l="0" t="0" r="0" b="0"/>
+                <wp:wrapTight wrapText="bothSides">
+                  <wp:wrapPolygon edited="0">
+                    <wp:start x="0" y="0"/>
+                    <wp:lineTo x="0" y="20160"/>
+                    <wp:lineTo x="21440" y="20160"/>
+                    <wp:lineTo x="21440" y="0"/>
+                    <wp:lineTo x="0" y="0"/>
+                  </wp:wrapPolygon>
+                </wp:wrapTight>
+                <wp:docPr id="9" name="Text Box 9"/>
+                <wp:cNvGraphicFramePr/>
+                <a:graphic xmlns:a="http://schemas.openxmlformats.org/drawingml/2006/main">
+                  <a:graphicData uri="http://schemas.microsoft.com/office/word/2010/wordprocessingShape">
+                    <wps:wsp>
+                      <wps:cNvSpPr txBox="1"/>
+                      <wps:spPr>
+                        <a:xfrm>
+                          <a:off x="0" y="0"/>
+                          <a:ext cx="2571750" cy="285750"/>
+                        </a:xfrm>
+                        <a:prstGeom prst="rect">
+                          <a:avLst/>
+                        </a:prstGeom>
+                        <a:solidFill>
+                          <a:prstClr val="white"/>
+                        </a:solidFill>
+                        <a:ln>
+                          <a:noFill/>
+                        </a:ln>
+                      </wps:spPr>
+                      <wps:txbx>
+                        <w:txbxContent>
+                          <w:p>
+                            <w:pPr>
+                              <w:pStyle w:val="Caption"/>
+                              <w:rPr>
+                                <w:noProof/>
+                              </w:rPr>
+                            </w:pPr>
+                            <w:r>
+                              <w:t xml:space="preserve">Figure 4: the lines in </w:t>
+                            </w:r>
+                            <w:proofErr w:type="spellStart"/>
+                            <w:r>
+                              <w:t>GameManager.GameManager</w:t>
+                            </w:r>
+                            <w:proofErr w:type="spellEnd"/>
+                            <w:r>
+                              <w:t>() for loading the background.</w:t>
+                            </w:r>
+                          </w:p>
+                        </w:txbxContent>
+                      </wps:txbx>
+                      <wps:bodyPr rot="0" spcFirstLastPara="0" vertOverflow="overflow" horzOverflow="overflow" vert="horz" wrap="square" lIns="0" tIns="0" rIns="0" bIns="0" numCol="1" spcCol="0" rtlCol="0" fromWordArt="0" anchor="t" anchorCtr="0" forceAA="0" compatLnSpc="1">
+                        <a:prstTxWarp prst="textNoShape">
+                          <a:avLst/>
+                        </a:prstTxWarp>
+                        <a:noAutofit/>
+                      </wps:bodyPr>
+                    </wps:wsp>
+                  </a:graphicData>
+                </a:graphic>
+                <wp14:sizeRelV relativeFrom="margin">
+                  <wp14:pctHeight>0</wp14:pctHeight>
+                </wp14:sizeRelV>
+              </wp:anchor>
+            </w:drawing>
+          </mc:Choice>
+          <mc:Fallback>
+            <w:pict>
+              <v:shape w14:anchorId="30F6DB77" id="Text Box 9" o:spid="_x0000_s1028" type="#_x0000_t202" style="position:absolute;left:0;text-align:left;margin-left:279.1pt;margin-top:42.9pt;width:202.5pt;height:22.5pt;z-index:-251639808;visibility:visible;mso-wrap-style:square;mso-height-percent:0;mso-wrap-distance-left:9pt;mso-wrap-distance-top:0;mso-wrap-distance-right:9pt;mso-wrap-distance-bottom:0;mso-position-horizontal:absolute;mso-position-horizontal-relative:margin;mso-position-vertical:absolute;mso-position-vertical-relative:text;mso-height-percent:0;mso-height-relative:margin;v-text-anchor:top" o:gfxdata="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" stroked="f">
+                <v:textbox inset="0,0,0,0">
+                  <w:txbxContent>
+                    <w:p>
+                      <w:pPr>
+                        <w:pStyle w:val="Caption"/>
+                        <w:rPr>
+                          <w:noProof/>
+                        </w:rPr>
+                      </w:pPr>
+                      <w:r>
+                        <w:t xml:space="preserve">Figure 4: the lines in </w:t>
+                      </w:r>
+                      <w:proofErr w:type="spellStart"/>
+                      <w:r>
+                        <w:t>GameManager.GameManager</w:t>
+                      </w:r>
+                      <w:proofErr w:type="spellEnd"/>
+                      <w:r>
+                        <w:t>() for loading the background.</w:t>
+                      </w:r>
+                    </w:p>
+                  </w:txbxContent>
+                </v:textbox>
+                <w10:wrap type="tight" anchorx="margin"/>
+              </v:shape>
+            </w:pict>
+          </mc:Fallback>
+        </mc:AlternateContent>
+      </w:r>
+      <w:r>
+        <w:rPr>
+          <w:noProof/>
+        </w:rPr>
+        <w:drawing>
+          <wp:anchor distT="0" distB="0" distL="114300" distR="114300" simplePos="0" relativeHeight="251670528" behindDoc="0" locked="0" layoutInCell="1" allowOverlap="1" wp14:anchorId="4309B3B1" wp14:editId="4F5B94D5">
+            <wp:simplePos x="0" y="0"/>
+            <wp:positionH relativeFrom="margin">
+              <wp:posOffset>0</wp:posOffset>
+            </wp:positionH>
+            <wp:positionV relativeFrom="paragraph">
+              <wp:posOffset>26035</wp:posOffset>
+            </wp:positionV>
+            <wp:extent cx="1922145" cy="2428875"/>
+            <wp:effectExtent l="0" t="0" r="1905" b="9525"/>
+            <wp:wrapTight wrapText="bothSides">
+              <wp:wrapPolygon edited="0">
+                <wp:start x="0" y="0"/>
+                <wp:lineTo x="0" y="21515"/>
+                <wp:lineTo x="21407" y="21515"/>
+                <wp:lineTo x="21407" y="0"/>
+                <wp:lineTo x="0" y="0"/>
+              </wp:wrapPolygon>
+            </wp:wrapTight>
+            <wp:docPr id="6" name="Picture 6"/>
+            <wp:cNvGraphicFramePr>
+              <a:graphicFrameLocks xmlns:a="http://schemas.openxmlformats.org/drawingml/2006/main" noChangeAspect="1"/>
+            </wp:cNvGraphicFramePr>
+            <a:graphic xmlns:a="http://schemas.openxmlformats.org/drawingml/2006/main">
+              <a:graphicData uri="http://schemas.openxmlformats.org/drawingml/2006/picture">
+                <pic:pic xmlns:pic="http://schemas.openxmlformats.org/drawingml/2006/picture">
+                  <pic:nvPicPr>
+                    <pic:cNvPr id="1" name=""/>
+                    <pic:cNvPicPr/>
+                  </pic:nvPicPr>
+                  <pic:blipFill>
+                    <a:blip r:embed="rId16"/>
+                    <a:stretch>
+                      <a:fillRect/>
+                    </a:stretch>
+                  </pic:blipFill>
+                  <pic:spPr>
+                    <a:xfrm>
+                      <a:off x="0" y="0"/>
+                      <a:ext cx="1922145" cy="2428875"/>
+                    </a:xfrm>
+                    <a:prstGeom prst="rect">
+                      <a:avLst/>
+                    </a:prstGeom>
+                  </pic:spPr>
+                </pic:pic>
+              </a:graphicData>
+            </a:graphic>
+            <wp14:sizeRelH relativeFrom="margin">
+              <wp14:pctWidth>0</wp14:pctWidth>
+            </wp14:sizeRelH>
+            <wp14:sizeRelV relativeFrom="margin">
+              <wp14:pctHeight>0</wp14:pctHeight>
+            </wp14:sizeRelV>
+          </wp:anchor>
+        </w:drawing>
+      </w:r>
+      <w:r>
+        <w:rPr>
+          <w:noProof/>
+        </w:rPr>
+        <w:t xml:space="preserve">Following res. 4 and this task’s objectives, </w:t>
+      </w:r>
+      <w:r>
+        <w:rPr>
+          <w:noProof/>
+        </w:rPr>
+        <w:t>I added to Graphics a LoadTexture() method to allow the loading of images into the program from a file, with appropriate error checking</w:t>
+      </w:r>
+      <w:r>
+        <w:rPr>
+          <w:noProof/>
+        </w:rPr>
+        <w:t>, as well as ClearBackBuffer(), DrawTexture() and Render() to properly render loaded images to the screen</w:t>
+      </w:r>
+      <w:r>
+        <w:rPr>
+          <w:noProof/>
+        </w:rPr>
+        <w:t>.</w:t>
+      </w:r>
+      <w:r>
+        <w:rPr>
+          <w:noProof/>
+        </w:rPr>
+        <w:t xml:space="preserve"> </w:t>
+      </w:r>
+    </w:p>
+    <w:p>
+      <w:pPr>
+        <w:pStyle w:val="ListParagraph"/>
+        <w:numPr>
+          <w:ilvl w:val="0"/>
+          <w:numId w:val="12"/>
+        </w:numPr>
+        <w:jc w:val="both"/>
+      </w:pPr>
+      <w:r>
+        <w:rPr>
+          <w:noProof/>
+        </w:rPr>
+        <w:t>I added a Texture class that encapsulates SDL_Texture, and can make calls to Graphics to load and draw itsel</w:t>
+      </w:r>
+      <w:r>
+        <w:rPr>
+          <w:noProof/>
+        </w:rPr>
+        <w:t>f (fig. 3)</w:t>
+      </w:r>
+      <w:r>
+        <w:rPr>
+          <w:noProof/>
+        </w:rPr>
+        <w:t>.</w:t>
+      </w:r>
+      <w:r>
+        <w:rPr>
+          <w:noProof/>
+        </w:rPr>
+        <w:t xml:space="preserve"> </w:t>
+      </w:r>
+    </w:p>
+    <w:p>
+      <w:pPr>
+        <w:pStyle w:val="ListParagraph"/>
+        <w:numPr>
+          <w:ilvl w:val="0"/>
+          <w:numId w:val="12"/>
+        </w:numPr>
+        <w:jc w:val="both"/>
+      </w:pPr>
+      <w:r>
+        <w:rPr>
+          <w:noProof/>
+        </w:rPr>
+        <w:drawing>
+          <wp:anchor distT="0" distB="0" distL="114300" distR="114300" simplePos="0" relativeHeight="251678720" behindDoc="0" locked="0" layoutInCell="1" allowOverlap="1" wp14:anchorId="459B17A6" wp14:editId="6945015D">
+            <wp:simplePos x="0" y="0"/>
+            <wp:positionH relativeFrom="margin">
+              <wp:posOffset>4097020</wp:posOffset>
+            </wp:positionH>
+            <wp:positionV relativeFrom="paragraph">
+              <wp:posOffset>187960</wp:posOffset>
+            </wp:positionV>
+            <wp:extent cx="2019300" cy="1695450"/>
+            <wp:effectExtent l="0" t="0" r="0" b="0"/>
+            <wp:wrapTight wrapText="bothSides">
+              <wp:wrapPolygon edited="0">
+                <wp:start x="0" y="0"/>
+                <wp:lineTo x="0" y="21357"/>
+                <wp:lineTo x="21396" y="21357"/>
+                <wp:lineTo x="21396" y="0"/>
+                <wp:lineTo x="0" y="0"/>
+              </wp:wrapPolygon>
+            </wp:wrapTight>
+            <wp:docPr id="10" name="Picture 10"/>
+            <wp:cNvGraphicFramePr>
+              <a:graphicFrameLocks xmlns:a="http://schemas.openxmlformats.org/drawingml/2006/main" noChangeAspect="1"/>
+            </wp:cNvGraphicFramePr>
+            <a:graphic xmlns:a="http://schemas.openxmlformats.org/drawingml/2006/main">
+              <a:graphicData uri="http://schemas.openxmlformats.org/drawingml/2006/picture">
+                <pic:pic xmlns:pic="http://schemas.openxmlformats.org/drawingml/2006/picture">
+                  <pic:nvPicPr>
+                    <pic:cNvPr id="1" name=""/>
+                    <pic:cNvPicPr/>
+                  </pic:nvPicPr>
+                  <pic:blipFill>
+                    <a:blip r:embed="rId17"/>
+                    <a:stretch>
+                      <a:fillRect/>
+                    </a:stretch>
+                  </pic:blipFill>
+                  <pic:spPr>
+                    <a:xfrm>
+                      <a:off x="0" y="0"/>
+                      <a:ext cx="2019300" cy="1695450"/>
+                    </a:xfrm>
+                    <a:prstGeom prst="rect">
+                      <a:avLst/>
+                    </a:prstGeom>
+                  </pic:spPr>
+                </pic:pic>
+              </a:graphicData>
+            </a:graphic>
+            <wp14:sizeRelH relativeFrom="margin">
+              <wp14:pctWidth>0</wp14:pctWidth>
+            </wp14:sizeRelH>
+            <wp14:sizeRelV relativeFrom="margin">
+              <wp14:pctHeight>0</wp14:pctHeight>
+            </wp14:sizeRelV>
+          </wp:anchor>
+        </w:drawing>
+      </w:r>
+      <w:r>
+        <w:rPr>
+          <w:noProof/>
+        </w:rPr>
+        <mc:AlternateContent>
+          <mc:Choice Requires="wps">
+            <w:drawing>
+              <wp:anchor distT="0" distB="0" distL="114300" distR="114300" simplePos="0" relativeHeight="251672576" behindDoc="1" locked="0" layoutInCell="1" allowOverlap="1" wp14:anchorId="76A6F3F7" wp14:editId="765A1F0A">
+                <wp:simplePos x="0" y="0"/>
+                <wp:positionH relativeFrom="margin">
+                  <wp:align>left</wp:align>
+                </wp:positionH>
+                <wp:positionV relativeFrom="paragraph">
+                  <wp:posOffset>727710</wp:posOffset>
+                </wp:positionV>
+                <wp:extent cx="1922145" cy="295275"/>
+                <wp:effectExtent l="0" t="0" r="1905" b="9525"/>
+                <wp:wrapTight wrapText="bothSides">
+                  <wp:wrapPolygon edited="0">
+                    <wp:start x="0" y="0"/>
+                    <wp:lineTo x="0" y="20903"/>
+                    <wp:lineTo x="21407" y="20903"/>
+                    <wp:lineTo x="21407" y="0"/>
+                    <wp:lineTo x="0" y="0"/>
+                  </wp:wrapPolygon>
+                </wp:wrapTight>
+                <wp:docPr id="7" name="Text Box 7"/>
+                <wp:cNvGraphicFramePr/>
+                <a:graphic xmlns:a="http://schemas.openxmlformats.org/drawingml/2006/main">
+                  <a:graphicData uri="http://schemas.microsoft.com/office/word/2010/wordprocessingShape">
+                    <wps:wsp>
+                      <wps:cNvSpPr txBox="1"/>
+                      <wps:spPr>
+                        <a:xfrm>
+                          <a:off x="0" y="0"/>
+                          <a:ext cx="1922145" cy="295275"/>
+                        </a:xfrm>
+                        <a:prstGeom prst="rect">
+                          <a:avLst/>
+                        </a:prstGeom>
+                        <a:solidFill>
+                          <a:prstClr val="white"/>
+                        </a:solidFill>
+                        <a:ln>
+                          <a:noFill/>
+                        </a:ln>
+                      </wps:spPr>
+                      <wps:txbx>
+                        <w:txbxContent>
+                          <w:p>
+                            <w:pPr>
+                              <w:pStyle w:val="Caption"/>
+                              <w:rPr>
+                                <w:noProof/>
+                              </w:rPr>
+                            </w:pPr>
+                            <w:r>
+                              <w:t xml:space="preserve">Figure </w:t>
+                            </w:r>
+                            <w:r>
+                              <w:t>3</w:t>
+                            </w:r>
+                            <w:r>
+                              <w:t>: Implementation of the Texture class.</w:t>
+                            </w:r>
+                          </w:p>
+                        </w:txbxContent>
+                      </wps:txbx>
+                      <wps:bodyPr rot="0" spcFirstLastPara="0" vertOverflow="overflow" horzOverflow="overflow" vert="horz" wrap="square" lIns="0" tIns="0" rIns="0" bIns="0" numCol="1" spcCol="0" rtlCol="0" fromWordArt="0" anchor="t" anchorCtr="0" forceAA="0" compatLnSpc="1">
+                        <a:prstTxWarp prst="textNoShape">
+                          <a:avLst/>
+                        </a:prstTxWarp>
+                        <a:noAutofit/>
+                      </wps:bodyPr>
+                    </wps:wsp>
+                  </a:graphicData>
+                </a:graphic>
+                <wp14:sizeRelV relativeFrom="margin">
+                  <wp14:pctHeight>0</wp14:pctHeight>
+                </wp14:sizeRelV>
+              </wp:anchor>
+            </w:drawing>
+          </mc:Choice>
+          <mc:Fallback>
+            <w:pict>
+              <v:shape w14:anchorId="76A6F3F7" id="Text Box 7" o:spid="_x0000_s1029" type="#_x0000_t202" style="position:absolute;left:0;text-align:left;margin-left:0;margin-top:57.3pt;width:151.35pt;height:23.25pt;z-index:-251643904;visibility:visible;mso-wrap-style:square;mso-height-percent:0;mso-wrap-distance-left:9pt;mso-wrap-distance-top:0;mso-wrap-distance-right:9pt;mso-wrap-distance-bottom:0;mso-position-horizontal:left;mso-position-horizontal-relative:margin;mso-position-vertical:absolute;mso-position-vertical-relative:text;mso-height-percent:0;mso-height-relative:margin;v-text-anchor:top" o:gfxdata="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" stroked="f">
+                <v:textbox inset="0,0,0,0">
+                  <w:txbxContent>
+                    <w:p>
+                      <w:pPr>
+                        <w:pStyle w:val="Caption"/>
+                        <w:rPr>
+                          <w:noProof/>
+                        </w:rPr>
+                      </w:pPr>
+                      <w:r>
+                        <w:t xml:space="preserve">Figure </w:t>
+                      </w:r>
+                      <w:r>
+                        <w:t>3</w:t>
+                      </w:r>
+                      <w:r>
+                        <w:t>: Implementation of the Texture class.</w:t>
+                      </w:r>
+                    </w:p>
+                  </w:txbxContent>
+                </v:textbox>
+                <w10:wrap type="tight" anchorx="margin"/>
+              </v:shape>
+            </w:pict>
+          </mc:Fallback>
+        </mc:AlternateContent>
+      </w:r>
+      <w:r>
+        <w:rPr>
+          <w:noProof/>
+        </w:rPr>
+        <w:t>I added to GameManager a Texture* field background and updated its constructor to load up an image to be the background</w:t>
+      </w:r>
+      <w:r>
+        <w:rPr>
+          <w:noProof/>
+        </w:rPr>
+        <w:t xml:space="preserve"> </w:t>
+      </w:r>
+      <w:r>
+        <w:rPr>
+          <w:noProof/>
+        </w:rPr>
+        <w:t>(fig. 4)</w:t>
+      </w:r>
+      <w:r>
+        <w:rPr>
+          <w:noProof/>
+        </w:rPr>
+        <w:t>. I then added in the rendering section of GameManager.Run()’s game loop a call to background.Render() encapsulated in an if statement checking if the background is to be displayed</w:t>
+      </w:r>
+      <w:r>
+        <w:rPr>
+          <w:noProof/>
+        </w:rPr>
+        <w:t xml:space="preserve"> (fig. 5)</w:t>
+      </w:r>
+      <w:r>
+        <w:rPr>
+          <w:noProof/>
+        </w:rPr>
+        <w:t xml:space="preserve">. I then added to the keyboard input switch a case for the 0 key to toggle the relevant boolean value, changing the keys mapped to other cases </w:t>
+      </w:r>
+      <w:bookmarkStart w:id="0" w:name="_GoBack"/>
+      <w:bookmarkEnd w:id="0"/>
+      <w:r>
+        <w:rPr>
+          <w:noProof/>
+        </w:rPr>
+        <w:t>in that switch to make room for it.</w:t>
+      </w:r>
+      <w:r>
+        <w:rPr>
+          <w:noProof/>
+        </w:rPr>
+        <w:t xml:space="preserve"> </w:t>
+      </w:r>
+    </w:p>
+    <w:p>
+      <w:pPr>
+        <w:pStyle w:val="Heading1"/>
+        <w:jc w:val="both"/>
+      </w:pPr>
+      <w:r>
+        <w:rPr>
+          <w:noProof/>
+        </w:rPr>
+        <mc:AlternateContent>
+          <mc:Choice Requires="wps">
+            <w:drawing>
+              <wp:anchor distT="0" distB="0" distL="114300" distR="114300" simplePos="0" relativeHeight="251680768" behindDoc="1" locked="0" layoutInCell="1" allowOverlap="1" wp14:anchorId="46CB928A" wp14:editId="6303B646">
+                <wp:simplePos x="0" y="0"/>
+                <wp:positionH relativeFrom="margin">
+                  <wp:align>right</wp:align>
+                </wp:positionH>
+                <wp:positionV relativeFrom="paragraph">
+                  <wp:posOffset>9525</wp:posOffset>
+                </wp:positionV>
+                <wp:extent cx="2019300" cy="438150"/>
+                <wp:effectExtent l="0" t="0" r="0" b="0"/>
+                <wp:wrapTight wrapText="bothSides">
+                  <wp:wrapPolygon edited="0">
+                    <wp:start x="0" y="0"/>
+                    <wp:lineTo x="0" y="20661"/>
+                    <wp:lineTo x="21396" y="20661"/>
+                    <wp:lineTo x="21396" y="0"/>
+                    <wp:lineTo x="0" y="0"/>
+                  </wp:wrapPolygon>
+                </wp:wrapTight>
+                <wp:docPr id="11" name="Text Box 11"/>
+                <wp:cNvGraphicFramePr/>
+                <a:graphic xmlns:a="http://schemas.openxmlformats.org/drawingml/2006/main">
+                  <a:graphicData uri="http://schemas.microsoft.com/office/word/2010/wordprocessingShape">
+                    <wps:wsp>
+                      <wps:cNvSpPr txBox="1"/>
+                      <wps:spPr>
+                        <a:xfrm>
+                          <a:off x="0" y="0"/>
+                          <a:ext cx="2019300" cy="438150"/>
+                        </a:xfrm>
+                        <a:prstGeom prst="rect">
+                          <a:avLst/>
+                        </a:prstGeom>
+                        <a:solidFill>
+                          <a:prstClr val="white"/>
+                        </a:solidFill>
+                        <a:ln>
+                          <a:noFill/>
+                        </a:ln>
+                      </wps:spPr>
+                      <wps:txbx>
+                        <w:txbxContent>
+                          <w:p>
+                            <w:pPr>
+                              <w:pStyle w:val="Caption"/>
+                              <w:rPr>
+                                <w:noProof/>
+                              </w:rPr>
+                            </w:pPr>
+                            <w:r>
+                              <w:t xml:space="preserve">Figure 5: the game loop of </w:t>
+                            </w:r>
+                            <w:proofErr w:type="spellStart"/>
+                            <w:r>
+                              <w:t>GameManager.Run</w:t>
+                            </w:r>
+                            <w:proofErr w:type="spellEnd"/>
+                            <w:r>
+                              <w:t>(), focusing on the rendering section.</w:t>
+                            </w:r>
+                          </w:p>
+                        </w:txbxContent>
+                      </wps:txbx>
+                      <wps:bodyPr rot="0" spcFirstLastPara="0" vertOverflow="overflow" horzOverflow="overflow" vert="horz" wrap="square" lIns="0" tIns="0" rIns="0" bIns="0" numCol="1" spcCol="0" rtlCol="0" fromWordArt="0" anchor="t" anchorCtr="0" forceAA="0" compatLnSpc="1">
+                        <a:prstTxWarp prst="textNoShape">
+                          <a:avLst/>
+                        </a:prstTxWarp>
+                        <a:noAutofit/>
+                      </wps:bodyPr>
+                    </wps:wsp>
+                  </a:graphicData>
+                </a:graphic>
+                <wp14:sizeRelV relativeFrom="margin">
+                  <wp14:pctHeight>0</wp14:pctHeight>
+                </wp14:sizeRelV>
+              </wp:anchor>
+            </w:drawing>
+          </mc:Choice>
+          <mc:Fallback>
+            <w:pict>
+              <v:shape w14:anchorId="46CB928A" id="Text Box 11" o:spid="_x0000_s1030" type="#_x0000_t202" style="position:absolute;left:0;text-align:left;margin-left:107.8pt;margin-top:.75pt;width:159pt;height:34.5pt;z-index:-251635712;visibility:visible;mso-wrap-style:square;mso-height-percent:0;mso-wrap-distance-left:9pt;mso-wrap-distance-top:0;mso-wrap-distance-right:9pt;mso-wrap-distance-bottom:0;mso-position-horizontal:right;mso-position-horizontal-relative:margin;mso-position-vertical:absolute;mso-position-vertical-relative:text;mso-height-percent:0;mso-height-relative:margin;v-text-anchor:top" o:gfxdata="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" stroked="f">
+                <v:textbox inset="0,0,0,0">
+                  <w:txbxContent>
+                    <w:p>
+                      <w:pPr>
+                        <w:pStyle w:val="Caption"/>
+                        <w:rPr>
+                          <w:noProof/>
+                        </w:rPr>
+                      </w:pPr>
+                      <w:r>
+                        <w:t xml:space="preserve">Figure 5: the game loop of </w:t>
+                      </w:r>
+                      <w:proofErr w:type="spellStart"/>
+                      <w:r>
+                        <w:t>GameManager.Run</w:t>
+                      </w:r>
+                      <w:proofErr w:type="spellEnd"/>
+                      <w:r>
+                        <w:t>(), focusing on the rendering section.</w:t>
+                      </w:r>
+                    </w:p>
+                  </w:txbxContent>
+                </v:textbox>
+                <w10:wrap type="tight" anchorx="margin"/>
+              </v:shape>
+            </w:pict>
+          </mc:Fallback>
+        </mc:AlternateContent>
+      </w:r>
+      <w:r>
+        <w:t>What we found out</w:t>
+      </w:r>
+      <w:r>
+        <w:t>:</w:t>
+      </w:r>
+    </w:p>
+    <w:p>
+      <w:pPr>
+        <w:pStyle w:val="ListParagraph"/>
+        <w:numPr>
+          <w:ilvl w:val="0"/>
+          <w:numId w:val="12"/>
+        </w:numPr>
+        <w:jc w:val="both"/>
+      </w:pPr>
+      <w:r>
+        <w:t>More about how child game object local and world positions and rotations are calculated.</w:t>
+      </w:r>
+    </w:p>
+    <w:p>
+      <w:pPr>
+        <w:pStyle w:val="ListParagraph"/>
+        <w:numPr>
+          <w:ilvl w:val="0"/>
+          <w:numId w:val="12"/>
+        </w:numPr>
+        <w:jc w:val="both"/>
+      </w:pPr>
+      <w:r>
+        <w:t>More about how time scale is calculated.</w:t>
+      </w:r>
+    </w:p>
+    <w:p>
+      <w:pPr>
+        <w:pStyle w:val="ListParagraph"/>
+        <w:numPr>
+          <w:ilvl w:val="0"/>
+          <w:numId w:val="12"/>
+        </w:numPr>
+        <w:jc w:val="both"/>
+      </w:pPr>
+      <w:r>
+        <w:t>How to load image files into a game using SDL.</w:t>
+      </w:r>
+    </w:p>
+    <w:p>
+      <w:pPr>
+        <w:pStyle w:val="ListParagraph"/>
+        <w:numPr>
+          <w:ilvl w:val="0"/>
+          <w:numId w:val="12"/>
+        </w:numPr>
+        <w:jc w:val="both"/>
+      </w:pPr>
+      <w:r>
+        <w:t>How to render images to the screen using SDL.</w:t>
+      </w:r>
+    </w:p>
+    <w:p>
+      <w:pPr>
+        <w:pStyle w:val="ListParagraph"/>
+        <w:numPr>
+          <w:ilvl w:val="0"/>
+          <w:numId w:val="12"/>
+        </w:numPr>
+        <w:jc w:val="both"/>
+      </w:pPr>
+      <w:r>
+        <w:lastRenderedPageBreak/>
+        <w:t>Using the “inline” keyword in a .h file when declaring a method or operator seems to allow you to implement it there rather than in a .</w:t>
+      </w:r>
+      <w:proofErr w:type="spellStart"/>
+      <w:r>
+        <w:t>cpp</w:t>
+      </w:r>
+      <w:proofErr w:type="spellEnd"/>
+      <w:r>
+        <w:t xml:space="preserve"> file.</w:t>
+      </w:r>
     </w:p>
     <w:sectPr>
-      <w:headerReference w:type="default" r:id="rId11"/>
+      <w:headerReference w:type="default" r:id="rId18"/>
       <w:pgSz w:w="11900" w:h="16840"/>
       <w:pgMar w:top="1440" w:right="1134" w:bottom="1440" w:left="1134" w:header="709" w:footer="709" w:gutter="0"/>
       <w:cols w:space="708"/>
@@ -662,7 +1900,7 @@
   <w:abstractNum w:abstractNumId="0" w15:restartNumberingAfterBreak="0">
     <w:nsid w:val="06691D74"/>
     <w:multiLevelType w:val="hybridMultilevel"/>
-    <w:tmpl w:val="50D0BFB8"/>
+    <w:tmpl w:val="1E3AE360"/>
     <w:lvl w:ilvl="0" w:tplc="AC048BA2">
       <w:numFmt w:val="bullet"/>
       <w:lvlText w:val=""/>
@@ -674,16 +1912,16 @@
         <w:rFonts w:ascii="Symbol" w:eastAsia="MS Mincho" w:hAnsi="Symbol" w:cstheme="minorHAnsi" w:hint="default"/>
       </w:rPr>
     </w:lvl>
-    <w:lvl w:ilvl="1" w:tplc="0C090003">
-      <w:start w:val="1"/>
-      <w:numFmt w:val="bullet"/>
-      <w:lvlText w:val="o"/>
+    <w:lvl w:ilvl="1" w:tplc="0C09000F">
+      <w:start w:val="1"/>
+      <w:numFmt w:val="decimal"/>
+      <w:lvlText w:val="%2."/>
       <w:lvlJc w:val="left"/>
       <w:pPr>
         <w:ind w:left="1440" w:hanging="360"/>
       </w:pPr>
       <w:rPr>
-        <w:rFonts w:ascii="Courier New" w:hAnsi="Courier New" w:cs="Courier New" w:hint="default"/>
+        <w:rFonts w:hint="default"/>
       </w:rPr>
     </w:lvl>
     <w:lvl w:ilvl="2" w:tplc="0C090005">

</xml_diff>

<commit_message>
Finished task 24, now to submit to doubtfire
Former-commit-id: 67c05f04a54585cb55367ce18409350375e4cc76
</commit_message>
<xml_diff>
--- a/24 - Spike - Sprites & Graphics/Task 24 Spike Report - Sprites and Graphics.docx
+++ b/24 - Spike - Sprites & Graphics/Task 24 Spike Report - Sprites and Graphics.docx
@@ -50,23 +50,20 @@
       <w:pPr>
         <w:jc w:val="both"/>
         <w:rPr>
+          <w:bCs/>
+        </w:rPr>
+      </w:pPr>
+      <w:r>
+        <w:rPr>
           <w:b/>
         </w:rPr>
-      </w:pPr>
-      <w:r>
-        <w:rPr>
-          <w:b/>
-        </w:rPr>
         <w:t xml:space="preserve">Title: </w:t>
       </w:r>
       <w:r>
         <w:rPr>
-          <w:rStyle w:val="SubtleReference"/>
-          <w:color w:val="auto"/>
-          <w:sz w:val="22"/>
-          <w:szCs w:val="22"/>
-        </w:rPr>
-        <w:t>Sound Board</w:t>
+          <w:bCs/>
+        </w:rPr>
+        <w:t>Sprites and Graphics</w:t>
       </w:r>
     </w:p>
     <w:p>
@@ -445,10 +442,9 @@
           <w:numId w:val="12"/>
         </w:numPr>
         <w:rPr>
-          <w:rStyle w:val="SubtleReference"/>
+          <w:rStyle w:val="Hyperlink"/>
           <w:color w:val="auto"/>
-          <w:sz w:val="22"/>
-          <w:szCs w:val="22"/>
+          <w:u w:val="none"/>
         </w:rPr>
       </w:pPr>
       <w:r>
@@ -465,6 +461,45 @@
     </w:p>
     <w:p>
       <w:pPr>
+        <w:pStyle w:val="ColorfulList-Accent11"/>
+        <w:numPr>
+          <w:ilvl w:val="1"/>
+          <w:numId w:val="12"/>
+        </w:numPr>
+        <w:rPr>
+          <w:rStyle w:val="SubtleReference"/>
+          <w:color w:val="auto"/>
+          <w:sz w:val="22"/>
+          <w:szCs w:val="22"/>
+        </w:rPr>
+      </w:pPr>
+      <w:r>
+        <w:rPr>
+          <w:rStyle w:val="Hyperlink"/>
+          <w:color w:val="auto"/>
+          <w:u w:val="none"/>
+        </w:rPr>
+        <w:t xml:space="preserve">Random numbers in C++: </w:t>
+      </w:r>
+      <w:hyperlink r:id="rId13" w:history="1">
+        <w:r>
+          <w:rPr>
+            <w:rStyle w:val="Hyperlink"/>
+          </w:rPr>
+          <w:t>http://www.cplusplus.com/reference/cstdlib/rand/</w:t>
+        </w:r>
+      </w:hyperlink>
+      <w:r>
+        <w:rPr>
+          <w:rStyle w:val="Hyperlink"/>
+          <w:color w:val="auto"/>
+          <w:u w:val="none"/>
+        </w:rPr>
+        <w:t xml:space="preserve"> </w:t>
+      </w:r>
+    </w:p>
+    <w:p>
+      <w:pPr>
         <w:pStyle w:val="Heading1"/>
         <w:jc w:val="both"/>
       </w:pPr>
@@ -485,9 +520,6 @@
         <w:jc w:val="both"/>
       </w:pPr>
       <w:r>
-        <w:t xml:space="preserve"> </w:t>
-      </w:r>
-      <w:r>
         <w:t xml:space="preserve">I </w:t>
       </w:r>
       <w:r>
@@ -529,13 +561,13 @@
           <w:noProof/>
         </w:rPr>
         <w:drawing>
-          <wp:anchor distT="0" distB="0" distL="114300" distR="114300" simplePos="0" relativeHeight="251660287" behindDoc="0" locked="0" layoutInCell="1" allowOverlap="1" wp14:anchorId="6643C80D" wp14:editId="092DA849">
+          <wp:anchor distT="0" distB="0" distL="114300" distR="114300" simplePos="0" relativeHeight="251660287" behindDoc="0" locked="0" layoutInCell="1" allowOverlap="1" wp14:anchorId="6643C80D" wp14:editId="2239DC00">
             <wp:simplePos x="0" y="0"/>
             <wp:positionH relativeFrom="margin">
               <wp:posOffset>2325370</wp:posOffset>
             </wp:positionH>
             <wp:positionV relativeFrom="paragraph">
-              <wp:posOffset>257175</wp:posOffset>
+              <wp:posOffset>76835</wp:posOffset>
             </wp:positionV>
             <wp:extent cx="3782695" cy="2383155"/>
             <wp:effectExtent l="0" t="0" r="8255" b="0"/>
@@ -560,7 +592,7 @@
                     <pic:cNvPicPr/>
                   </pic:nvPicPr>
                   <pic:blipFill>
-                    <a:blip r:embed="rId13"/>
+                    <a:blip r:embed="rId14"/>
                     <a:stretch>
                       <a:fillRect/>
                     </a:stretch>
@@ -587,32 +619,19 @@
         </w:drawing>
       </w:r>
       <w:r>
-        <w:t>I found an image on my computer to use as the window background for this task, and several other images that could comprise a sprite sheet. For the former, I opened it up in paint, then saved it in “Assets/Images” as a .bmp file. For the latter, I lined them all up in Word, then selected them all and copied them to Paint, before saving them as a .bmp in the same folder.</w:t>
-      </w:r>
-    </w:p>
-    <w:p>
-      <w:pPr>
-        <w:pStyle w:val="ListParagraph"/>
-        <w:numPr>
-          <w:ilvl w:val="0"/>
-          <w:numId w:val="12"/>
-        </w:numPr>
-        <w:jc w:val="both"/>
-      </w:pPr>
-      <w:r>
         <w:rPr>
           <w:noProof/>
         </w:rPr>
         <mc:AlternateContent>
           <mc:Choice Requires="wps">
             <w:drawing>
-              <wp:anchor distT="0" distB="0" distL="114300" distR="114300" simplePos="0" relativeHeight="251661312" behindDoc="1" locked="0" layoutInCell="1" allowOverlap="1" wp14:anchorId="4853CE3F" wp14:editId="7A668183">
+              <wp:anchor distT="0" distB="0" distL="114300" distR="114300" simplePos="0" relativeHeight="251661312" behindDoc="1" locked="0" layoutInCell="1" allowOverlap="1" wp14:anchorId="4853CE3F" wp14:editId="20B9BA27">
                 <wp:simplePos x="0" y="0"/>
                 <wp:positionH relativeFrom="margin">
                   <wp:posOffset>4987925</wp:posOffset>
                 </wp:positionH>
                 <wp:positionV relativeFrom="paragraph">
-                  <wp:posOffset>583565</wp:posOffset>
+                  <wp:posOffset>2286635</wp:posOffset>
                 </wp:positionV>
                 <wp:extent cx="1128395" cy="173355"/>
                 <wp:effectExtent l="0" t="0" r="0" b="0"/>
@@ -658,14 +677,27 @@
                             <w:r>
                               <w:t xml:space="preserve">Figure </w:t>
                             </w:r>
-                            <w:fldSimple w:instr=" SEQ Figure \* ARABIC ">
-                              <w:r>
-                                <w:rPr>
-                                  <w:noProof/>
-                                </w:rPr>
-                                <w:t>1</w:t>
-                              </w:r>
-                            </w:fldSimple>
+                            <w:r>
+                              <w:fldChar w:fldCharType="begin"/>
+                            </w:r>
+                            <w:r>
+                              <w:instrText xml:space="preserve"> SEQ Figure \* ARABIC </w:instrText>
+                            </w:r>
+                            <w:r>
+                              <w:fldChar w:fldCharType="separate"/>
+                            </w:r>
+                            <w:r>
+                              <w:rPr>
+                                <w:noProof/>
+                              </w:rPr>
+                              <w:t>1</w:t>
+                            </w:r>
+                            <w:r>
+                              <w:rPr>
+                                <w:noProof/>
+                              </w:rPr>
+                              <w:fldChar w:fldCharType="end"/>
+                            </w:r>
                             <w:r>
                               <w:t xml:space="preserve">: </w:t>
                             </w:r>
@@ -704,7 +736,7 @@
                 <v:stroke joinstyle="miter"/>
                 <v:path gradientshapeok="t" o:connecttype="rect"/>
               </v:shapetype>
-              <v:shape id="Text Box 2" o:spid="_x0000_s1026" type="#_x0000_t202" style="position:absolute;left:0;text-align:left;margin-left:392.75pt;margin-top:45.95pt;width:88.85pt;height:13.65pt;z-index:-251655168;visibility:visible;mso-wrap-style:square;mso-width-percent:0;mso-height-percent:0;mso-wrap-distance-left:9pt;mso-wrap-distance-top:0;mso-wrap-distance-right:9pt;mso-wrap-distance-bottom:0;mso-position-horizontal:absolute;mso-position-horizontal-relative:margin;mso-position-vertical:absolute;mso-position-vertical-relative:text;mso-width-percent:0;mso-height-percent:0;mso-width-relative:margin;mso-height-relative:margin;v-text-anchor:top" o:gfxdata="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" stroked="f">
+              <v:shape id="Text Box 2" o:spid="_x0000_s1026" type="#_x0000_t202" style="position:absolute;left:0;text-align:left;margin-left:392.75pt;margin-top:180.05pt;width:88.85pt;height:13.65pt;z-index:-251655168;visibility:visible;mso-wrap-style:square;mso-width-percent:0;mso-height-percent:0;mso-wrap-distance-left:9pt;mso-wrap-distance-top:0;mso-wrap-distance-right:9pt;mso-wrap-distance-bottom:0;mso-position-horizontal:absolute;mso-position-horizontal-relative:margin;mso-position-vertical:absolute;mso-position-vertical-relative:text;mso-width-percent:0;mso-height-percent:0;mso-width-relative:margin;mso-height-relative:margin;v-text-anchor:top" o:gfxdata="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" stroked="f">
                 <v:textbox inset="0,0,0,0">
                   <w:txbxContent>
                     <w:p>
@@ -717,14 +749,27 @@
                       <w:r>
                         <w:t xml:space="preserve">Figure </w:t>
                       </w:r>
-                      <w:fldSimple w:instr=" SEQ Figure \* ARABIC ">
-                        <w:r>
-                          <w:rPr>
-                            <w:noProof/>
-                          </w:rPr>
-                          <w:t>1</w:t>
-                        </w:r>
-                      </w:fldSimple>
+                      <w:r>
+                        <w:fldChar w:fldCharType="begin"/>
+                      </w:r>
+                      <w:r>
+                        <w:instrText xml:space="preserve"> SEQ Figure \* ARABIC </w:instrText>
+                      </w:r>
+                      <w:r>
+                        <w:fldChar w:fldCharType="separate"/>
+                      </w:r>
+                      <w:r>
+                        <w:rPr>
+                          <w:noProof/>
+                        </w:rPr>
+                        <w:t>1</w:t>
+                      </w:r>
+                      <w:r>
+                        <w:rPr>
+                          <w:noProof/>
+                        </w:rPr>
+                        <w:fldChar w:fldCharType="end"/>
+                      </w:r>
                       <w:r>
                         <w:t xml:space="preserve">: </w:t>
                       </w:r>
@@ -746,6 +791,66 @@
         </mc:AlternateContent>
       </w:r>
       <w:r>
+        <w:t>I found an image on my com</w:t>
+      </w:r>
+      <w:r>
+        <w:softHyphen/>
+      </w:r>
+      <w:r>
+        <w:t>puter to use as the window background for this task, and several other images that could comprise a sprite sheet. For the former, I opened it up in paint, then saved it in “As</w:t>
+      </w:r>
+      <w:r>
+        <w:softHyphen/>
+      </w:r>
+      <w:r>
+        <w:t>sets/Images” as a .</w:t>
+      </w:r>
+      <w:proofErr w:type="spellStart"/>
+      <w:r>
+        <w:t>png</w:t>
+      </w:r>
+      <w:proofErr w:type="spellEnd"/>
+      <w:r>
+        <w:t xml:space="preserve"> file. For the latter, I lined them all up in Word, then selected them all and copied them to Paint, be</w:t>
+      </w:r>
+      <w:r>
+        <w:softHyphen/>
+      </w:r>
+      <w:r>
+        <w:t xml:space="preserve">fore saving them as a </w:t>
+      </w:r>
+      <w:r>
+        <w:t>sin</w:t>
+      </w:r>
+      <w:r>
+        <w:softHyphen/>
+      </w:r>
+      <w:r>
+        <w:t xml:space="preserve">gle </w:t>
+      </w:r>
+      <w:r>
+        <w:t>.</w:t>
+      </w:r>
+      <w:proofErr w:type="spellStart"/>
+      <w:r>
+        <w:t>png</w:t>
+      </w:r>
+      <w:proofErr w:type="spellEnd"/>
+      <w:r>
+        <w:t xml:space="preserve"> in the same folder.</w:t>
+      </w:r>
+    </w:p>
+    <w:p>
+      <w:pPr>
+        <w:pStyle w:val="ListParagraph"/>
+        <w:numPr>
+          <w:ilvl w:val="0"/>
+          <w:numId w:val="12"/>
+        </w:numPr>
+        <w:jc w:val="both"/>
+      </w:pPr>
+      <w:r>
+        <w:lastRenderedPageBreak/>
         <w:t xml:space="preserve">I had a look at the YouTube playlist I got the </w:t>
       </w:r>
       <w:proofErr w:type="spellStart"/>
@@ -754,15 +859,20 @@
       </w:r>
       <w:proofErr w:type="spellEnd"/>
       <w:r>
-        <w:t xml:space="preserve"> tutorial from to see what I could find that was relevant for </w:t>
+        <w:t xml:space="preserve"> tutorial from to see what I could find that was rele</w:t>
+      </w:r>
+      <w:r>
+        <w:softHyphen/>
+      </w:r>
+      <w:r>
+        <w:t xml:space="preserve">vant for </w:t>
       </w:r>
       <w:r>
         <w:rPr>
           <w:noProof/>
         </w:rPr>
-        <w:lastRenderedPageBreak/>
         <w:drawing>
-          <wp:anchor distT="0" distB="0" distL="114300" distR="114300" simplePos="0" relativeHeight="251658237" behindDoc="0" locked="0" layoutInCell="1" allowOverlap="1" wp14:anchorId="74F81A3B" wp14:editId="584328B7">
+          <wp:anchor distT="0" distB="0" distL="114300" distR="114300" simplePos="0" relativeHeight="251658237" behindDoc="0" locked="0" layoutInCell="1" allowOverlap="1" wp14:anchorId="74F81A3B" wp14:editId="10272EF5">
             <wp:simplePos x="0" y="0"/>
             <wp:positionH relativeFrom="margin">
               <wp:posOffset>2589530</wp:posOffset>
@@ -793,7 +903,7 @@
                     <pic:cNvPicPr/>
                   </pic:nvPicPr>
                   <pic:blipFill>
-                    <a:blip r:embed="rId14"/>
+                    <a:blip r:embed="rId15"/>
                     <a:stretch>
                       <a:fillRect/>
                     </a:stretch>
@@ -820,10 +930,40 @@
         </w:drawing>
       </w:r>
       <w:r>
-        <w:t>this task, and found several tutorials for handling images. However, when I looked at it, it had some established classes where I wasn’t sure if I would need some of their content later on or where I should put the image-related content in my current structure. Therefore, I had a look at some earlier tutorials in the series and reorganised and added basic game</w:t>
-      </w:r>
-      <w:r>
-        <w:t xml:space="preserve"> management (res. 1),</w:t>
+        <w:t>this task, and found several tutorials for handling images. How</w:t>
+      </w:r>
+      <w:r>
+        <w:softHyphen/>
+      </w:r>
+      <w:r>
+        <w:t>ever, when I looked at it, it had some established classes where I wasn’t sure if I would need some of their content later on or where I should put the image-related con</w:t>
+      </w:r>
+      <w:r>
+        <w:softHyphen/>
+      </w:r>
+      <w:r>
+        <w:t>tent in my current structure. There</w:t>
+      </w:r>
+      <w:r>
+        <w:softHyphen/>
+      </w:r>
+      <w:r>
+        <w:t>fore, I had a look at some earlier tu</w:t>
+      </w:r>
+      <w:r>
+        <w:softHyphen/>
+      </w:r>
+      <w:r>
+        <w:t>torials in the series and reorganised and added basic game</w:t>
+      </w:r>
+      <w:r>
+        <w:t xml:space="preserve"> manage</w:t>
+      </w:r>
+      <w:r>
+        <w:softHyphen/>
+      </w:r>
+      <w:r>
+        <w:t>ment (res. 1),</w:t>
       </w:r>
       <w:r>
         <w:t xml:space="preserve"> time </w:t>
@@ -844,7 +984,7 @@
         <mc:AlternateContent>
           <mc:Choice Requires="wps">
             <w:drawing>
-              <wp:anchor distT="0" distB="0" distL="114300" distR="114300" simplePos="0" relativeHeight="251668480" behindDoc="1" locked="0" layoutInCell="1" allowOverlap="1" wp14:anchorId="314C1200" wp14:editId="486A880E">
+              <wp:anchor distT="0" distB="0" distL="114300" distR="114300" simplePos="0" relativeHeight="251668480" behindDoc="1" locked="0" layoutInCell="1" allowOverlap="1" wp14:anchorId="314C1200" wp14:editId="4A4116BD">
                 <wp:simplePos x="0" y="0"/>
                 <wp:positionH relativeFrom="margin">
                   <wp:posOffset>3877945</wp:posOffset>
@@ -896,14 +1036,27 @@
                             <w:r>
                               <w:t xml:space="preserve">Figure </w:t>
                             </w:r>
-                            <w:fldSimple w:instr=" SEQ Figure \* ARABIC ">
-                              <w:r>
-                                <w:rPr>
-                                  <w:noProof/>
-                                </w:rPr>
-                                <w:t>2</w:t>
-                              </w:r>
-                            </w:fldSimple>
+                            <w:r>
+                              <w:fldChar w:fldCharType="begin"/>
+                            </w:r>
+                            <w:r>
+                              <w:instrText xml:space="preserve"> SEQ Figure \* ARABIC </w:instrText>
+                            </w:r>
+                            <w:r>
+                              <w:fldChar w:fldCharType="separate"/>
+                            </w:r>
+                            <w:r>
+                              <w:rPr>
+                                <w:noProof/>
+                              </w:rPr>
+                              <w:t>2</w:t>
+                            </w:r>
+                            <w:r>
+                              <w:rPr>
+                                <w:noProof/>
+                              </w:rPr>
+                              <w:fldChar w:fldCharType="end"/>
+                            </w:r>
                             <w:r>
                               <w:t>: Graphic</w:t>
                             </w:r>
@@ -978,14 +1131,27 @@
                       <w:r>
                         <w:t xml:space="preserve">Figure </w:t>
                       </w:r>
-                      <w:fldSimple w:instr=" SEQ Figure \* ARABIC ">
-                        <w:r>
-                          <w:rPr>
-                            <w:noProof/>
-                          </w:rPr>
-                          <w:t>2</w:t>
-                        </w:r>
-                      </w:fldSimple>
+                      <w:r>
+                        <w:fldChar w:fldCharType="begin"/>
+                      </w:r>
+                      <w:r>
+                        <w:instrText xml:space="preserve"> SEQ Figure \* ARABIC </w:instrText>
+                      </w:r>
+                      <w:r>
+                        <w:fldChar w:fldCharType="separate"/>
+                      </w:r>
+                      <w:r>
+                        <w:rPr>
+                          <w:noProof/>
+                        </w:rPr>
+                        <w:t>2</w:t>
+                      </w:r>
+                      <w:r>
+                        <w:rPr>
+                          <w:noProof/>
+                        </w:rPr>
+                        <w:fldChar w:fldCharType="end"/>
+                      </w:r>
                       <w:r>
                         <w:t>: Graphic</w:t>
                       </w:r>
@@ -1047,7 +1213,75 @@
         <w:jc w:val="both"/>
       </w:pPr>
       <w:r>
-        <w:t>As part of the prerequisite tutorials, I created a Graphics class to handle loading and rendering graphics, but so far it hadn’t really done anything beyond configure the window when it was initialised. Here, I updated it to also initialise a renderer and the image library as part of its own initialisation (fig. 1).</w:t>
+        <w:rPr>
+          <w:noProof/>
+        </w:rPr>
+        <w:drawing>
+          <wp:anchor distT="0" distB="0" distL="114300" distR="114300" simplePos="0" relativeHeight="251670528" behindDoc="0" locked="0" layoutInCell="1" allowOverlap="1" wp14:anchorId="4309B3B1" wp14:editId="3E12312B">
+            <wp:simplePos x="0" y="0"/>
+            <wp:positionH relativeFrom="margin">
+              <wp:posOffset>0</wp:posOffset>
+            </wp:positionH>
+            <wp:positionV relativeFrom="paragraph">
+              <wp:posOffset>372745</wp:posOffset>
+            </wp:positionV>
+            <wp:extent cx="1922145" cy="2428875"/>
+            <wp:effectExtent l="0" t="0" r="1905" b="9525"/>
+            <wp:wrapTight wrapText="bothSides">
+              <wp:wrapPolygon edited="0">
+                <wp:start x="0" y="0"/>
+                <wp:lineTo x="0" y="21515"/>
+                <wp:lineTo x="21407" y="21515"/>
+                <wp:lineTo x="21407" y="0"/>
+                <wp:lineTo x="0" y="0"/>
+              </wp:wrapPolygon>
+            </wp:wrapTight>
+            <wp:docPr id="6" name="Picture 6"/>
+            <wp:cNvGraphicFramePr>
+              <a:graphicFrameLocks xmlns:a="http://schemas.openxmlformats.org/drawingml/2006/main" noChangeAspect="1"/>
+            </wp:cNvGraphicFramePr>
+            <a:graphic xmlns:a="http://schemas.openxmlformats.org/drawingml/2006/main">
+              <a:graphicData uri="http://schemas.openxmlformats.org/drawingml/2006/picture">
+                <pic:pic xmlns:pic="http://schemas.openxmlformats.org/drawingml/2006/picture">
+                  <pic:nvPicPr>
+                    <pic:cNvPr id="1" name=""/>
+                    <pic:cNvPicPr/>
+                  </pic:nvPicPr>
+                  <pic:blipFill>
+                    <a:blip r:embed="rId16"/>
+                    <a:stretch>
+                      <a:fillRect/>
+                    </a:stretch>
+                  </pic:blipFill>
+                  <pic:spPr>
+                    <a:xfrm>
+                      <a:off x="0" y="0"/>
+                      <a:ext cx="1922145" cy="2428875"/>
+                    </a:xfrm>
+                    <a:prstGeom prst="rect">
+                      <a:avLst/>
+                    </a:prstGeom>
+                  </pic:spPr>
+                </pic:pic>
+              </a:graphicData>
+            </a:graphic>
+            <wp14:sizeRelH relativeFrom="margin">
+              <wp14:pctWidth>0</wp14:pctWidth>
+            </wp14:sizeRelH>
+            <wp14:sizeRelV relativeFrom="margin">
+              <wp14:pctHeight>0</wp14:pctHeight>
+            </wp14:sizeRelV>
+          </wp:anchor>
+        </w:drawing>
+      </w:r>
+      <w:r>
+        <w:t>As part of the prerequisite tutorials, I created a Graphics class to handle loading and rendering graphics, but so far it hadn’t really done anything beyond configure the window when it was initial</w:t>
+      </w:r>
+      <w:r>
+        <w:softHyphen/>
+      </w:r>
+      <w:r>
+        <w:t>ised. Here, I updated it to also initialise a renderer and the image library as part of its own initialisation (fig. 1).</w:t>
       </w:r>
       <w:r>
         <w:rPr>
@@ -1070,13 +1304,13 @@
           <w:noProof/>
         </w:rPr>
         <w:drawing>
-          <wp:anchor distT="0" distB="0" distL="114300" distR="114300" simplePos="0" relativeHeight="251674624" behindDoc="0" locked="0" layoutInCell="1" allowOverlap="1" wp14:anchorId="52BD3F92" wp14:editId="694F2551">
+          <wp:anchor distT="0" distB="0" distL="114300" distR="114300" simplePos="0" relativeHeight="251674624" behindDoc="0" locked="0" layoutInCell="1" allowOverlap="1" wp14:anchorId="52BD3F92" wp14:editId="5AF516A9">
             <wp:simplePos x="0" y="0"/>
             <wp:positionH relativeFrom="margin">
               <wp:posOffset>3544570</wp:posOffset>
             </wp:positionH>
             <wp:positionV relativeFrom="paragraph">
-              <wp:posOffset>44450</wp:posOffset>
+              <wp:posOffset>225425</wp:posOffset>
             </wp:positionV>
             <wp:extent cx="2571750" cy="490855"/>
             <wp:effectExtent l="0" t="0" r="0" b="4445"/>
@@ -1101,7 +1335,7 @@
                     <pic:cNvPicPr/>
                   </pic:nvPicPr>
                   <pic:blipFill>
-                    <a:blip r:embed="rId15"/>
+                    <a:blip r:embed="rId17"/>
                     <a:stretch>
                       <a:fillRect/>
                     </a:stretch>
@@ -1134,13 +1368,13 @@
         <mc:AlternateContent>
           <mc:Choice Requires="wps">
             <w:drawing>
-              <wp:anchor distT="0" distB="0" distL="114300" distR="114300" simplePos="0" relativeHeight="251676672" behindDoc="1" locked="0" layoutInCell="1" allowOverlap="1" wp14:anchorId="30F6DB77" wp14:editId="14818697">
+              <wp:anchor distT="0" distB="0" distL="114300" distR="114300" simplePos="0" relativeHeight="251676672" behindDoc="1" locked="0" layoutInCell="1" allowOverlap="1" wp14:anchorId="30F6DB77" wp14:editId="07733BA6">
                 <wp:simplePos x="0" y="0"/>
                 <wp:positionH relativeFrom="margin">
                   <wp:posOffset>3544570</wp:posOffset>
                 </wp:positionH>
                 <wp:positionV relativeFrom="paragraph">
-                  <wp:posOffset>544830</wp:posOffset>
+                  <wp:posOffset>725805</wp:posOffset>
                 </wp:positionV>
                 <wp:extent cx="2571750" cy="285750"/>
                 <wp:effectExtent l="0" t="0" r="0" b="0"/>
@@ -1214,7 +1448,7 @@
           </mc:Choice>
           <mc:Fallback>
             <w:pict>
-              <v:shape w14:anchorId="30F6DB77" id="Text Box 9" o:spid="_x0000_s1028" type="#_x0000_t202" style="position:absolute;left:0;text-align:left;margin-left:279.1pt;margin-top:42.9pt;width:202.5pt;height:22.5pt;z-index:-251639808;visibility:visible;mso-wrap-style:square;mso-height-percent:0;mso-wrap-distance-left:9pt;mso-wrap-distance-top:0;mso-wrap-distance-right:9pt;mso-wrap-distance-bottom:0;mso-position-horizontal:absolute;mso-position-horizontal-relative:margin;mso-position-vertical:absolute;mso-position-vertical-relative:text;mso-height-percent:0;mso-height-relative:margin;v-text-anchor:top" o:gfxdata="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" stroked="f">
+              <v:shape w14:anchorId="30F6DB77" id="Text Box 9" o:spid="_x0000_s1028" type="#_x0000_t202" style="position:absolute;left:0;text-align:left;margin-left:279.1pt;margin-top:57.15pt;width:202.5pt;height:22.5pt;z-index:-251639808;visibility:visible;mso-wrap-style:square;mso-height-percent:0;mso-wrap-distance-left:9pt;mso-wrap-distance-top:0;mso-wrap-distance-right:9pt;mso-wrap-distance-bottom:0;mso-position-horizontal:absolute;mso-position-horizontal-relative:margin;mso-position-vertical:absolute;mso-position-vertical-relative:text;mso-height-percent:0;mso-height-relative:margin;v-text-anchor:top" o:gfxdata="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" stroked="f">
                 <v:textbox inset="0,0,0,0">
                   <w:txbxContent>
                     <w:p>
@@ -1248,68 +1482,6 @@
         <w:rPr>
           <w:noProof/>
         </w:rPr>
-        <w:drawing>
-          <wp:anchor distT="0" distB="0" distL="114300" distR="114300" simplePos="0" relativeHeight="251670528" behindDoc="0" locked="0" layoutInCell="1" allowOverlap="1" wp14:anchorId="4309B3B1" wp14:editId="4F5B94D5">
-            <wp:simplePos x="0" y="0"/>
-            <wp:positionH relativeFrom="margin">
-              <wp:posOffset>0</wp:posOffset>
-            </wp:positionH>
-            <wp:positionV relativeFrom="paragraph">
-              <wp:posOffset>26035</wp:posOffset>
-            </wp:positionV>
-            <wp:extent cx="1922145" cy="2428875"/>
-            <wp:effectExtent l="0" t="0" r="1905" b="9525"/>
-            <wp:wrapTight wrapText="bothSides">
-              <wp:wrapPolygon edited="0">
-                <wp:start x="0" y="0"/>
-                <wp:lineTo x="0" y="21515"/>
-                <wp:lineTo x="21407" y="21515"/>
-                <wp:lineTo x="21407" y="0"/>
-                <wp:lineTo x="0" y="0"/>
-              </wp:wrapPolygon>
-            </wp:wrapTight>
-            <wp:docPr id="6" name="Picture 6"/>
-            <wp:cNvGraphicFramePr>
-              <a:graphicFrameLocks xmlns:a="http://schemas.openxmlformats.org/drawingml/2006/main" noChangeAspect="1"/>
-            </wp:cNvGraphicFramePr>
-            <a:graphic xmlns:a="http://schemas.openxmlformats.org/drawingml/2006/main">
-              <a:graphicData uri="http://schemas.openxmlformats.org/drawingml/2006/picture">
-                <pic:pic xmlns:pic="http://schemas.openxmlformats.org/drawingml/2006/picture">
-                  <pic:nvPicPr>
-                    <pic:cNvPr id="1" name=""/>
-                    <pic:cNvPicPr/>
-                  </pic:nvPicPr>
-                  <pic:blipFill>
-                    <a:blip r:embed="rId16"/>
-                    <a:stretch>
-                      <a:fillRect/>
-                    </a:stretch>
-                  </pic:blipFill>
-                  <pic:spPr>
-                    <a:xfrm>
-                      <a:off x="0" y="0"/>
-                      <a:ext cx="1922145" cy="2428875"/>
-                    </a:xfrm>
-                    <a:prstGeom prst="rect">
-                      <a:avLst/>
-                    </a:prstGeom>
-                  </pic:spPr>
-                </pic:pic>
-              </a:graphicData>
-            </a:graphic>
-            <wp14:sizeRelH relativeFrom="margin">
-              <wp14:pctWidth>0</wp14:pctWidth>
-            </wp14:sizeRelH>
-            <wp14:sizeRelV relativeFrom="margin">
-              <wp14:pctHeight>0</wp14:pctHeight>
-            </wp14:sizeRelV>
-          </wp:anchor>
-        </w:drawing>
-      </w:r>
-      <w:r>
-        <w:rPr>
-          <w:noProof/>
-        </w:rPr>
         <w:t xml:space="preserve">Following res. 4 and this task’s objectives, </w:t>
       </w:r>
       <w:r>
@@ -1350,48 +1522,14 @@
         <w:rPr>
           <w:noProof/>
         </w:rPr>
-        <w:t>I added a Texture class that encapsulates SDL_Texture, and can make calls to Graphics to load and draw itsel</w:t>
-      </w:r>
-      <w:r>
-        <w:rPr>
-          <w:noProof/>
-        </w:rPr>
-        <w:t>f (fig. 3)</w:t>
-      </w:r>
-      <w:r>
-        <w:rPr>
-          <w:noProof/>
-        </w:rPr>
-        <w:t>.</w:t>
-      </w:r>
-      <w:r>
-        <w:rPr>
-          <w:noProof/>
-        </w:rPr>
-        <w:t xml:space="preserve"> </w:t>
-      </w:r>
-    </w:p>
-    <w:p>
-      <w:pPr>
-        <w:pStyle w:val="ListParagraph"/>
-        <w:numPr>
-          <w:ilvl w:val="0"/>
-          <w:numId w:val="12"/>
-        </w:numPr>
-        <w:jc w:val="both"/>
-      </w:pPr>
-      <w:r>
-        <w:rPr>
-          <w:noProof/>
-        </w:rPr>
         <w:drawing>
-          <wp:anchor distT="0" distB="0" distL="114300" distR="114300" simplePos="0" relativeHeight="251678720" behindDoc="0" locked="0" layoutInCell="1" allowOverlap="1" wp14:anchorId="459B17A6" wp14:editId="6945015D">
+          <wp:anchor distT="0" distB="0" distL="114300" distR="114300" simplePos="0" relativeHeight="251678720" behindDoc="0" locked="0" layoutInCell="1" allowOverlap="1" wp14:anchorId="459B17A6" wp14:editId="59AAB480">
             <wp:simplePos x="0" y="0"/>
             <wp:positionH relativeFrom="margin">
               <wp:posOffset>4097020</wp:posOffset>
             </wp:positionH>
             <wp:positionV relativeFrom="paragraph">
-              <wp:posOffset>187960</wp:posOffset>
+              <wp:posOffset>22225</wp:posOffset>
             </wp:positionV>
             <wp:extent cx="2019300" cy="1695450"/>
             <wp:effectExtent l="0" t="0" r="0" b="0"/>
@@ -1416,7 +1554,7 @@
                     <pic:cNvPicPr/>
                   </pic:nvPicPr>
                   <pic:blipFill>
-                    <a:blip r:embed="rId17"/>
+                    <a:blip r:embed="rId18"/>
                     <a:stretch>
                       <a:fillRect/>
                     </a:stretch>
@@ -1446,185 +1584,50 @@
         <w:rPr>
           <w:noProof/>
         </w:rPr>
+        <w:t>I added a Texture class that encapsulates SDL_Texture, and can make calls to Graphics to load and draw itsel</w:t>
+      </w:r>
+      <w:r>
+        <w:rPr>
+          <w:noProof/>
+        </w:rPr>
+        <w:t>f (fig. 3)</w:t>
+      </w:r>
+      <w:r>
+        <w:rPr>
+          <w:noProof/>
+        </w:rPr>
+        <w:t>.</w:t>
+      </w:r>
+      <w:r>
+        <w:rPr>
+          <w:noProof/>
+        </w:rPr>
+        <w:t xml:space="preserve"> </w:t>
+      </w:r>
+    </w:p>
+    <w:p>
+      <w:pPr>
+        <w:pStyle w:val="ListParagraph"/>
+        <w:numPr>
+          <w:ilvl w:val="0"/>
+          <w:numId w:val="12"/>
+        </w:numPr>
+        <w:jc w:val="both"/>
+      </w:pPr>
+      <w:r>
+        <w:rPr>
+          <w:noProof/>
+        </w:rPr>
         <mc:AlternateContent>
           <mc:Choice Requires="wps">
             <w:drawing>
-              <wp:anchor distT="0" distB="0" distL="114300" distR="114300" simplePos="0" relativeHeight="251672576" behindDoc="1" locked="0" layoutInCell="1" allowOverlap="1" wp14:anchorId="76A6F3F7" wp14:editId="765A1F0A">
+              <wp:anchor distT="0" distB="0" distL="114300" distR="114300" simplePos="0" relativeHeight="251680768" behindDoc="1" locked="0" layoutInCell="1" allowOverlap="1" wp14:anchorId="46CB928A" wp14:editId="053A60B5">
                 <wp:simplePos x="0" y="0"/>
                 <wp:positionH relativeFrom="margin">
-                  <wp:align>left</wp:align>
+                  <wp:posOffset>4097020</wp:posOffset>
                 </wp:positionH>
                 <wp:positionV relativeFrom="paragraph">
-                  <wp:posOffset>727710</wp:posOffset>
-                </wp:positionV>
-                <wp:extent cx="1922145" cy="295275"/>
-                <wp:effectExtent l="0" t="0" r="1905" b="9525"/>
-                <wp:wrapTight wrapText="bothSides">
-                  <wp:wrapPolygon edited="0">
-                    <wp:start x="0" y="0"/>
-                    <wp:lineTo x="0" y="20903"/>
-                    <wp:lineTo x="21407" y="20903"/>
-                    <wp:lineTo x="21407" y="0"/>
-                    <wp:lineTo x="0" y="0"/>
-                  </wp:wrapPolygon>
-                </wp:wrapTight>
-                <wp:docPr id="7" name="Text Box 7"/>
-                <wp:cNvGraphicFramePr/>
-                <a:graphic xmlns:a="http://schemas.openxmlformats.org/drawingml/2006/main">
-                  <a:graphicData uri="http://schemas.microsoft.com/office/word/2010/wordprocessingShape">
-                    <wps:wsp>
-                      <wps:cNvSpPr txBox="1"/>
-                      <wps:spPr>
-                        <a:xfrm>
-                          <a:off x="0" y="0"/>
-                          <a:ext cx="1922145" cy="295275"/>
-                        </a:xfrm>
-                        <a:prstGeom prst="rect">
-                          <a:avLst/>
-                        </a:prstGeom>
-                        <a:solidFill>
-                          <a:prstClr val="white"/>
-                        </a:solidFill>
-                        <a:ln>
-                          <a:noFill/>
-                        </a:ln>
-                      </wps:spPr>
-                      <wps:txbx>
-                        <w:txbxContent>
-                          <w:p>
-                            <w:pPr>
-                              <w:pStyle w:val="Caption"/>
-                              <w:rPr>
-                                <w:noProof/>
-                              </w:rPr>
-                            </w:pPr>
-                            <w:r>
-                              <w:t xml:space="preserve">Figure </w:t>
-                            </w:r>
-                            <w:r>
-                              <w:t>3</w:t>
-                            </w:r>
-                            <w:r>
-                              <w:t>: Implementation of the Texture class.</w:t>
-                            </w:r>
-                          </w:p>
-                        </w:txbxContent>
-                      </wps:txbx>
-                      <wps:bodyPr rot="0" spcFirstLastPara="0" vertOverflow="overflow" horzOverflow="overflow" vert="horz" wrap="square" lIns="0" tIns="0" rIns="0" bIns="0" numCol="1" spcCol="0" rtlCol="0" fromWordArt="0" anchor="t" anchorCtr="0" forceAA="0" compatLnSpc="1">
-                        <a:prstTxWarp prst="textNoShape">
-                          <a:avLst/>
-                        </a:prstTxWarp>
-                        <a:noAutofit/>
-                      </wps:bodyPr>
-                    </wps:wsp>
-                  </a:graphicData>
-                </a:graphic>
-                <wp14:sizeRelV relativeFrom="margin">
-                  <wp14:pctHeight>0</wp14:pctHeight>
-                </wp14:sizeRelV>
-              </wp:anchor>
-            </w:drawing>
-          </mc:Choice>
-          <mc:Fallback>
-            <w:pict>
-              <v:shape w14:anchorId="76A6F3F7" id="Text Box 7" o:spid="_x0000_s1029" type="#_x0000_t202" style="position:absolute;left:0;text-align:left;margin-left:0;margin-top:57.3pt;width:151.35pt;height:23.25pt;z-index:-251643904;visibility:visible;mso-wrap-style:square;mso-height-percent:0;mso-wrap-distance-left:9pt;mso-wrap-distance-top:0;mso-wrap-distance-right:9pt;mso-wrap-distance-bottom:0;mso-position-horizontal:left;mso-position-horizontal-relative:margin;mso-position-vertical:absolute;mso-position-vertical-relative:text;mso-height-percent:0;mso-height-relative:margin;v-text-anchor:top" o:gfxdata="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" stroked="f">
-                <v:textbox inset="0,0,0,0">
-                  <w:txbxContent>
-                    <w:p>
-                      <w:pPr>
-                        <w:pStyle w:val="Caption"/>
-                        <w:rPr>
-                          <w:noProof/>
-                        </w:rPr>
-                      </w:pPr>
-                      <w:r>
-                        <w:t xml:space="preserve">Figure </w:t>
-                      </w:r>
-                      <w:r>
-                        <w:t>3</w:t>
-                      </w:r>
-                      <w:r>
-                        <w:t>: Implementation of the Texture class.</w:t>
-                      </w:r>
-                    </w:p>
-                  </w:txbxContent>
-                </v:textbox>
-                <w10:wrap type="tight" anchorx="margin"/>
-              </v:shape>
-            </w:pict>
-          </mc:Fallback>
-        </mc:AlternateContent>
-      </w:r>
-      <w:r>
-        <w:rPr>
-          <w:noProof/>
-        </w:rPr>
-        <w:t>I added to GameManager a Texture* field background and updated its constructor to load up an image to be the background</w:t>
-      </w:r>
-      <w:r>
-        <w:rPr>
-          <w:noProof/>
-        </w:rPr>
-        <w:t xml:space="preserve"> </w:t>
-      </w:r>
-      <w:r>
-        <w:rPr>
-          <w:noProof/>
-        </w:rPr>
-        <w:t>(fig. 4)</w:t>
-      </w:r>
-      <w:r>
-        <w:rPr>
-          <w:noProof/>
-        </w:rPr>
-        <w:t>. I then added in the rendering section of GameManager.Run()’s game loop a call to background.Render() encapsulated in an if statement checking if the background is to be displayed</w:t>
-      </w:r>
-      <w:r>
-        <w:rPr>
-          <w:noProof/>
-        </w:rPr>
-        <w:t xml:space="preserve"> (fig. 5)</w:t>
-      </w:r>
-      <w:r>
-        <w:rPr>
-          <w:noProof/>
-        </w:rPr>
-        <w:t xml:space="preserve">. I then added to the keyboard input switch a case for the 0 key to toggle the relevant boolean value, changing the keys mapped to other cases </w:t>
-      </w:r>
-      <w:bookmarkStart w:id="0" w:name="_GoBack"/>
-      <w:bookmarkEnd w:id="0"/>
-      <w:r>
-        <w:rPr>
-          <w:noProof/>
-        </w:rPr>
-        <w:t>in that switch to make room for it.</w:t>
-      </w:r>
-      <w:r>
-        <w:rPr>
-          <w:noProof/>
-        </w:rPr>
-        <w:t xml:space="preserve"> </w:t>
-      </w:r>
-    </w:p>
-    <w:p>
-      <w:pPr>
-        <w:pStyle w:val="Heading1"/>
-        <w:jc w:val="both"/>
-      </w:pPr>
-      <w:r>
-        <w:rPr>
-          <w:noProof/>
-        </w:rPr>
-        <mc:AlternateContent>
-          <mc:Choice Requires="wps">
-            <w:drawing>
-              <wp:anchor distT="0" distB="0" distL="114300" distR="114300" simplePos="0" relativeHeight="251680768" behindDoc="1" locked="0" layoutInCell="1" allowOverlap="1" wp14:anchorId="46CB928A" wp14:editId="6303B646">
-                <wp:simplePos x="0" y="0"/>
-                <wp:positionH relativeFrom="margin">
-                  <wp:align>right</wp:align>
-                </wp:positionH>
-                <wp:positionV relativeFrom="paragraph">
-                  <wp:posOffset>9525</wp:posOffset>
+                  <wp:posOffset>1075690</wp:posOffset>
                 </wp:positionV>
                 <wp:extent cx="2019300" cy="438150"/>
                 <wp:effectExtent l="0" t="0" r="0" b="0"/>
@@ -1698,7 +1701,7 @@
           </mc:Choice>
           <mc:Fallback>
             <w:pict>
-              <v:shape w14:anchorId="46CB928A" id="Text Box 11" o:spid="_x0000_s1030" type="#_x0000_t202" style="position:absolute;left:0;text-align:left;margin-left:107.8pt;margin-top:.75pt;width:159pt;height:34.5pt;z-index:-251635712;visibility:visible;mso-wrap-style:square;mso-height-percent:0;mso-wrap-distance-left:9pt;mso-wrap-distance-top:0;mso-wrap-distance-right:9pt;mso-wrap-distance-bottom:0;mso-position-horizontal:right;mso-position-horizontal-relative:margin;mso-position-vertical:absolute;mso-position-vertical-relative:text;mso-height-percent:0;mso-height-relative:margin;v-text-anchor:top" o:gfxdata="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" stroked="f">
+              <v:shape w14:anchorId="46CB928A" id="Text Box 11" o:spid="_x0000_s1029" type="#_x0000_t202" style="position:absolute;left:0;text-align:left;margin-left:322.6pt;margin-top:84.7pt;width:159pt;height:34.5pt;z-index:-251635712;visibility:visible;mso-wrap-style:square;mso-height-percent:0;mso-wrap-distance-left:9pt;mso-wrap-distance-top:0;mso-wrap-distance-right:9pt;mso-wrap-distance-bottom:0;mso-position-horizontal:absolute;mso-position-horizontal-relative:margin;mso-position-vertical:absolute;mso-position-vertical-relative:text;mso-height-percent:0;mso-height-relative:margin;v-text-anchor:top" o:gfxdata="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" stroked="f">
                 <v:textbox inset="0,0,0,0">
                   <w:txbxContent>
                     <w:p>
@@ -1729,10 +1732,245 @@
         </mc:AlternateContent>
       </w:r>
       <w:r>
-        <w:t>What we found out</w:t>
-      </w:r>
-      <w:r>
-        <w:t>:</w:t>
+        <w:rPr>
+          <w:noProof/>
+        </w:rPr>
+        <w:drawing>
+          <wp:anchor distT="0" distB="0" distL="114300" distR="114300" simplePos="0" relativeHeight="251682816" behindDoc="0" locked="0" layoutInCell="1" allowOverlap="1" wp14:anchorId="29ECA815" wp14:editId="05D16C6A">
+            <wp:simplePos x="0" y="0"/>
+            <wp:positionH relativeFrom="margin">
+              <wp:align>left</wp:align>
+            </wp:positionH>
+            <wp:positionV relativeFrom="paragraph">
+              <wp:posOffset>1243965</wp:posOffset>
+            </wp:positionV>
+            <wp:extent cx="3085465" cy="1276350"/>
+            <wp:effectExtent l="0" t="0" r="635" b="0"/>
+            <wp:wrapTight wrapText="bothSides">
+              <wp:wrapPolygon edited="0">
+                <wp:start x="0" y="0"/>
+                <wp:lineTo x="0" y="21278"/>
+                <wp:lineTo x="21471" y="21278"/>
+                <wp:lineTo x="21471" y="0"/>
+                <wp:lineTo x="0" y="0"/>
+              </wp:wrapPolygon>
+            </wp:wrapTight>
+            <wp:docPr id="5" name="Picture 5"/>
+            <wp:cNvGraphicFramePr>
+              <a:graphicFrameLocks xmlns:a="http://schemas.openxmlformats.org/drawingml/2006/main" noChangeAspect="1"/>
+            </wp:cNvGraphicFramePr>
+            <a:graphic xmlns:a="http://schemas.openxmlformats.org/drawingml/2006/main">
+              <a:graphicData uri="http://schemas.openxmlformats.org/drawingml/2006/picture">
+                <pic:pic xmlns:pic="http://schemas.openxmlformats.org/drawingml/2006/picture">
+                  <pic:nvPicPr>
+                    <pic:cNvPr id="1" name=""/>
+                    <pic:cNvPicPr/>
+                  </pic:nvPicPr>
+                  <pic:blipFill>
+                    <a:blip r:embed="rId19"/>
+                    <a:stretch>
+                      <a:fillRect/>
+                    </a:stretch>
+                  </pic:blipFill>
+                  <pic:spPr>
+                    <a:xfrm>
+                      <a:off x="0" y="0"/>
+                      <a:ext cx="3085465" cy="1276350"/>
+                    </a:xfrm>
+                    <a:prstGeom prst="rect">
+                      <a:avLst/>
+                    </a:prstGeom>
+                  </pic:spPr>
+                </pic:pic>
+              </a:graphicData>
+            </a:graphic>
+            <wp14:sizeRelH relativeFrom="margin">
+              <wp14:pctWidth>0</wp14:pctWidth>
+            </wp14:sizeRelH>
+            <wp14:sizeRelV relativeFrom="margin">
+              <wp14:pctHeight>0</wp14:pctHeight>
+            </wp14:sizeRelV>
+          </wp:anchor>
+        </w:drawing>
+      </w:r>
+      <w:r>
+        <w:rPr>
+          <w:noProof/>
+        </w:rPr>
+        <mc:AlternateContent>
+          <mc:Choice Requires="wps">
+            <w:drawing>
+              <wp:anchor distT="0" distB="0" distL="114300" distR="114300" simplePos="0" relativeHeight="251672576" behindDoc="1" locked="0" layoutInCell="1" allowOverlap="1" wp14:anchorId="76A6F3F7" wp14:editId="4E38BF2D">
+                <wp:simplePos x="0" y="0"/>
+                <wp:positionH relativeFrom="margin">
+                  <wp:align>left</wp:align>
+                </wp:positionH>
+                <wp:positionV relativeFrom="paragraph">
+                  <wp:posOffset>51435</wp:posOffset>
+                </wp:positionV>
+                <wp:extent cx="1922145" cy="295275"/>
+                <wp:effectExtent l="0" t="0" r="1905" b="9525"/>
+                <wp:wrapTight wrapText="bothSides">
+                  <wp:wrapPolygon edited="0">
+                    <wp:start x="0" y="0"/>
+                    <wp:lineTo x="0" y="20903"/>
+                    <wp:lineTo x="21407" y="20903"/>
+                    <wp:lineTo x="21407" y="0"/>
+                    <wp:lineTo x="0" y="0"/>
+                  </wp:wrapPolygon>
+                </wp:wrapTight>
+                <wp:docPr id="7" name="Text Box 7"/>
+                <wp:cNvGraphicFramePr/>
+                <a:graphic xmlns:a="http://schemas.openxmlformats.org/drawingml/2006/main">
+                  <a:graphicData uri="http://schemas.microsoft.com/office/word/2010/wordprocessingShape">
+                    <wps:wsp>
+                      <wps:cNvSpPr txBox="1"/>
+                      <wps:spPr>
+                        <a:xfrm>
+                          <a:off x="0" y="0"/>
+                          <a:ext cx="1922145" cy="295275"/>
+                        </a:xfrm>
+                        <a:prstGeom prst="rect">
+                          <a:avLst/>
+                        </a:prstGeom>
+                        <a:solidFill>
+                          <a:prstClr val="white"/>
+                        </a:solidFill>
+                        <a:ln>
+                          <a:noFill/>
+                        </a:ln>
+                      </wps:spPr>
+                      <wps:txbx>
+                        <w:txbxContent>
+                          <w:p>
+                            <w:pPr>
+                              <w:pStyle w:val="Caption"/>
+                              <w:rPr>
+                                <w:noProof/>
+                              </w:rPr>
+                            </w:pPr>
+                            <w:r>
+                              <w:t xml:space="preserve">Figure </w:t>
+                            </w:r>
+                            <w:r>
+                              <w:t>3</w:t>
+                            </w:r>
+                            <w:r>
+                              <w:t xml:space="preserve">: </w:t>
+                            </w:r>
+                            <w:r>
+                              <w:t>Early i</w:t>
+                            </w:r>
+                            <w:r>
+                              <w:t>mplementation of the Texture class.</w:t>
+                            </w:r>
+                          </w:p>
+                        </w:txbxContent>
+                      </wps:txbx>
+                      <wps:bodyPr rot="0" spcFirstLastPara="0" vertOverflow="overflow" horzOverflow="overflow" vert="horz" wrap="square" lIns="0" tIns="0" rIns="0" bIns="0" numCol="1" spcCol="0" rtlCol="0" fromWordArt="0" anchor="t" anchorCtr="0" forceAA="0" compatLnSpc="1">
+                        <a:prstTxWarp prst="textNoShape">
+                          <a:avLst/>
+                        </a:prstTxWarp>
+                        <a:noAutofit/>
+                      </wps:bodyPr>
+                    </wps:wsp>
+                  </a:graphicData>
+                </a:graphic>
+                <wp14:sizeRelV relativeFrom="margin">
+                  <wp14:pctHeight>0</wp14:pctHeight>
+                </wp14:sizeRelV>
+              </wp:anchor>
+            </w:drawing>
+          </mc:Choice>
+          <mc:Fallback>
+            <w:pict>
+              <v:shape w14:anchorId="76A6F3F7" id="Text Box 7" o:spid="_x0000_s1030" type="#_x0000_t202" style="position:absolute;left:0;text-align:left;margin-left:0;margin-top:4.05pt;width:151.35pt;height:23.25pt;z-index:-251643904;visibility:visible;mso-wrap-style:square;mso-height-percent:0;mso-wrap-distance-left:9pt;mso-wrap-distance-top:0;mso-wrap-distance-right:9pt;mso-wrap-distance-bottom:0;mso-position-horizontal:left;mso-position-horizontal-relative:margin;mso-position-vertical:absolute;mso-position-vertical-relative:text;mso-height-percent:0;mso-height-relative:margin;v-text-anchor:top" o:gfxdata="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" stroked="f">
+                <v:textbox inset="0,0,0,0">
+                  <w:txbxContent>
+                    <w:p>
+                      <w:pPr>
+                        <w:pStyle w:val="Caption"/>
+                        <w:rPr>
+                          <w:noProof/>
+                        </w:rPr>
+                      </w:pPr>
+                      <w:r>
+                        <w:t xml:space="preserve">Figure </w:t>
+                      </w:r>
+                      <w:r>
+                        <w:t>3</w:t>
+                      </w:r>
+                      <w:r>
+                        <w:t xml:space="preserve">: </w:t>
+                      </w:r>
+                      <w:r>
+                        <w:t>Early i</w:t>
+                      </w:r>
+                      <w:r>
+                        <w:t>mplementation of the Texture class.</w:t>
+                      </w:r>
+                    </w:p>
+                  </w:txbxContent>
+                </v:textbox>
+                <w10:wrap type="tight" anchorx="margin"/>
+              </v:shape>
+            </w:pict>
+          </mc:Fallback>
+        </mc:AlternateContent>
+      </w:r>
+      <w:r>
+        <w:rPr>
+          <w:noProof/>
+        </w:rPr>
+        <w:t>I added to GameManager a Texture* field background and updated its constructor to load up an image to be the background</w:t>
+      </w:r>
+      <w:r>
+        <w:rPr>
+          <w:noProof/>
+        </w:rPr>
+        <w:t xml:space="preserve"> (fig. 4)</w:t>
+      </w:r>
+      <w:r>
+        <w:rPr>
+          <w:noProof/>
+        </w:rPr>
+        <w:t xml:space="preserve">. I then added in the rendering section of GameManager.Run()’s game loop a call to background.Render() encapsulated in an if statement checking if the background is </w:t>
+      </w:r>
+      <w:r>
+        <w:rPr>
+          <w:noProof/>
+        </w:rPr>
+        <w:t>active</w:t>
+      </w:r>
+      <w:r>
+        <w:rPr>
+          <w:noProof/>
+        </w:rPr>
+        <w:t xml:space="preserve"> (fig. 5)</w:t>
+      </w:r>
+      <w:r>
+        <w:rPr>
+          <w:noProof/>
+        </w:rPr>
+        <w:t xml:space="preserve">. I then added to the keyboard input switch a case for the 0 key to toggle </w:t>
+      </w:r>
+      <w:r>
+        <w:rPr>
+          <w:noProof/>
+        </w:rPr>
+        <w:t>background.active</w:t>
+      </w:r>
+      <w:r>
+        <w:rPr>
+          <w:noProof/>
+        </w:rPr>
+        <w:t>, changing the keys mapped to other cases in that switch to make room for it.</w:t>
+      </w:r>
+      <w:r>
+        <w:rPr>
+          <w:noProof/>
+        </w:rPr>
+        <w:t xml:space="preserve"> </w:t>
       </w:r>
     </w:p>
     <w:p>
@@ -1745,7 +1983,247 @@
         <w:jc w:val="both"/>
       </w:pPr>
       <w:r>
-        <w:t>More about how child game object local and world positions and rotations are calculated.</w:t>
+        <w:rPr>
+          <w:noProof/>
+        </w:rPr>
+        <mc:AlternateContent>
+          <mc:Choice Requires="wps">
+            <w:drawing>
+              <wp:anchor distT="0" distB="0" distL="114300" distR="114300" simplePos="0" relativeHeight="251684864" behindDoc="1" locked="0" layoutInCell="1" allowOverlap="1" wp14:anchorId="55B4A39B" wp14:editId="4728CF0F">
+                <wp:simplePos x="0" y="0"/>
+                <wp:positionH relativeFrom="margin">
+                  <wp:posOffset>18415</wp:posOffset>
+                </wp:positionH>
+                <wp:positionV relativeFrom="paragraph">
+                  <wp:posOffset>493395</wp:posOffset>
+                </wp:positionV>
+                <wp:extent cx="3067050" cy="295275"/>
+                <wp:effectExtent l="0" t="0" r="0" b="9525"/>
+                <wp:wrapTight wrapText="bothSides">
+                  <wp:wrapPolygon edited="0">
+                    <wp:start x="0" y="0"/>
+                    <wp:lineTo x="0" y="20903"/>
+                    <wp:lineTo x="21466" y="20903"/>
+                    <wp:lineTo x="21466" y="0"/>
+                    <wp:lineTo x="0" y="0"/>
+                  </wp:wrapPolygon>
+                </wp:wrapTight>
+                <wp:docPr id="12" name="Text Box 12"/>
+                <wp:cNvGraphicFramePr/>
+                <a:graphic xmlns:a="http://schemas.openxmlformats.org/drawingml/2006/main">
+                  <a:graphicData uri="http://schemas.microsoft.com/office/word/2010/wordprocessingShape">
+                    <wps:wsp>
+                      <wps:cNvSpPr txBox="1"/>
+                      <wps:spPr>
+                        <a:xfrm>
+                          <a:off x="0" y="0"/>
+                          <a:ext cx="3067050" cy="295275"/>
+                        </a:xfrm>
+                        <a:prstGeom prst="rect">
+                          <a:avLst/>
+                        </a:prstGeom>
+                        <a:solidFill>
+                          <a:prstClr val="white"/>
+                        </a:solidFill>
+                        <a:ln>
+                          <a:noFill/>
+                        </a:ln>
+                      </wps:spPr>
+                      <wps:txbx>
+                        <w:txbxContent>
+                          <w:p>
+                            <w:pPr>
+                              <w:pStyle w:val="Caption"/>
+                              <w:rPr>
+                                <w:noProof/>
+                              </w:rPr>
+                            </w:pPr>
+                            <w:r>
+                              <w:t xml:space="preserve">Figure 6: </w:t>
+                            </w:r>
+                            <w:proofErr w:type="spellStart"/>
+                            <w:r>
+                              <w:t>AssetManager.GetTexture</w:t>
+                            </w:r>
+                            <w:proofErr w:type="spellEnd"/>
+                            <w:r>
+                              <w:t>()</w:t>
+                            </w:r>
+                            <w:r>
+                              <w:t>. If an image has previously been loaded, it returns its pointer rather than loading it again.</w:t>
+                            </w:r>
+                          </w:p>
+                        </w:txbxContent>
+                      </wps:txbx>
+                      <wps:bodyPr rot="0" spcFirstLastPara="0" vertOverflow="overflow" horzOverflow="overflow" vert="horz" wrap="square" lIns="0" tIns="0" rIns="0" bIns="0" numCol="1" spcCol="0" rtlCol="0" fromWordArt="0" anchor="t" anchorCtr="0" forceAA="0" compatLnSpc="1">
+                        <a:prstTxWarp prst="textNoShape">
+                          <a:avLst/>
+                        </a:prstTxWarp>
+                        <a:noAutofit/>
+                      </wps:bodyPr>
+                    </wps:wsp>
+                  </a:graphicData>
+                </a:graphic>
+                <wp14:sizeRelH relativeFrom="margin">
+                  <wp14:pctWidth>0</wp14:pctWidth>
+                </wp14:sizeRelH>
+                <wp14:sizeRelV relativeFrom="margin">
+                  <wp14:pctHeight>0</wp14:pctHeight>
+                </wp14:sizeRelV>
+              </wp:anchor>
+            </w:drawing>
+          </mc:Choice>
+          <mc:Fallback>
+            <w:pict>
+              <v:shape w14:anchorId="55B4A39B" id="Text Box 12" o:spid="_x0000_s1031" type="#_x0000_t202" style="position:absolute;left:0;text-align:left;margin-left:1.45pt;margin-top:38.85pt;width:241.5pt;height:23.25pt;z-index:-251631616;visibility:visible;mso-wrap-style:square;mso-width-percent:0;mso-height-percent:0;mso-wrap-distance-left:9pt;mso-wrap-distance-top:0;mso-wrap-distance-right:9pt;mso-wrap-distance-bottom:0;mso-position-horizontal:absolute;mso-position-horizontal-relative:margin;mso-position-vertical:absolute;mso-position-vertical-relative:text;mso-width-percent:0;mso-height-percent:0;mso-width-relative:margin;mso-height-relative:margin;v-text-anchor:top" o:gfxdata="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" stroked="f">
+                <v:textbox inset="0,0,0,0">
+                  <w:txbxContent>
+                    <w:p>
+                      <w:pPr>
+                        <w:pStyle w:val="Caption"/>
+                        <w:rPr>
+                          <w:noProof/>
+                        </w:rPr>
+                      </w:pPr>
+                      <w:r>
+                        <w:t xml:space="preserve">Figure 6: </w:t>
+                      </w:r>
+                      <w:proofErr w:type="spellStart"/>
+                      <w:r>
+                        <w:t>AssetManager.GetTexture</w:t>
+                      </w:r>
+                      <w:proofErr w:type="spellEnd"/>
+                      <w:r>
+                        <w:t>()</w:t>
+                      </w:r>
+                      <w:r>
+                        <w:t>. If an image has previously been loaded, it returns its pointer rather than loading it again.</w:t>
+                      </w:r>
+                    </w:p>
+                  </w:txbxContent>
+                </v:textbox>
+                <w10:wrap type="tight" anchorx="margin"/>
+              </v:shape>
+            </w:pict>
+          </mc:Fallback>
+        </mc:AlternateContent>
+      </w:r>
+      <w:r>
+        <w:rPr>
+          <w:noProof/>
+        </w:rPr>
+        <w:t xml:space="preserve">Following res. 5 and this task’s objectives, I added to AssetManager the method GetTexture() to load </w:t>
+      </w:r>
+      <w:r>
+        <w:rPr>
+          <w:noProof/>
+        </w:rPr>
+        <w:t xml:space="preserve">/ retrieve </w:t>
+      </w:r>
+      <w:r>
+        <w:rPr>
+          <w:noProof/>
+        </w:rPr>
+        <w:t>textures if given a file name</w:t>
+      </w:r>
+      <w:r>
+        <w:rPr>
+          <w:noProof/>
+        </w:rPr>
+        <w:t xml:space="preserve"> (fig. 6)</w:t>
+      </w:r>
+      <w:r>
+        <w:rPr>
+          <w:noProof/>
+        </w:rPr>
+        <w:t xml:space="preserve">. I then updated Texture’s constructor to make a call to </w:t>
+      </w:r>
+      <w:r>
+        <w:rPr>
+          <w:noProof/>
+        </w:rPr>
+        <w:lastRenderedPageBreak/>
+        <w:t>AssetManager</w:t>
+      </w:r>
+      <w:r>
+        <w:rPr>
+          <w:noProof/>
+        </w:rPr>
+        <w:t xml:space="preserve">.GetTexture() instead of </w:t>
+      </w:r>
+      <w:r>
+        <w:rPr>
+          <w:noProof/>
+        </w:rPr>
+        <w:drawing>
+          <wp:anchor distT="0" distB="0" distL="114300" distR="114300" simplePos="0" relativeHeight="251686912" behindDoc="0" locked="0" layoutInCell="1" allowOverlap="1" wp14:anchorId="73E708E1" wp14:editId="33BD1708">
+            <wp:simplePos x="0" y="0"/>
+            <wp:positionH relativeFrom="margin">
+              <wp:posOffset>3030220</wp:posOffset>
+            </wp:positionH>
+            <wp:positionV relativeFrom="paragraph">
+              <wp:posOffset>2540</wp:posOffset>
+            </wp:positionV>
+            <wp:extent cx="3077845" cy="4400550"/>
+            <wp:effectExtent l="0" t="0" r="8255" b="0"/>
+            <wp:wrapTight wrapText="bothSides">
+              <wp:wrapPolygon edited="0">
+                <wp:start x="0" y="0"/>
+                <wp:lineTo x="0" y="21506"/>
+                <wp:lineTo x="21524" y="21506"/>
+                <wp:lineTo x="21524" y="0"/>
+                <wp:lineTo x="0" y="0"/>
+              </wp:wrapPolygon>
+            </wp:wrapTight>
+            <wp:docPr id="17" name="Picture 17"/>
+            <wp:cNvGraphicFramePr>
+              <a:graphicFrameLocks xmlns:a="http://schemas.openxmlformats.org/drawingml/2006/main" noChangeAspect="1"/>
+            </wp:cNvGraphicFramePr>
+            <a:graphic xmlns:a="http://schemas.openxmlformats.org/drawingml/2006/main">
+              <a:graphicData uri="http://schemas.openxmlformats.org/drawingml/2006/picture">
+                <pic:pic xmlns:pic="http://schemas.openxmlformats.org/drawingml/2006/picture">
+                  <pic:nvPicPr>
+                    <pic:cNvPr id="1" name=""/>
+                    <pic:cNvPicPr/>
+                  </pic:nvPicPr>
+                  <pic:blipFill>
+                    <a:blip r:embed="rId20"/>
+                    <a:stretch>
+                      <a:fillRect/>
+                    </a:stretch>
+                  </pic:blipFill>
+                  <pic:spPr>
+                    <a:xfrm>
+                      <a:off x="0" y="0"/>
+                      <a:ext cx="3077845" cy="4400550"/>
+                    </a:xfrm>
+                    <a:prstGeom prst="rect">
+                      <a:avLst/>
+                    </a:prstGeom>
+                  </pic:spPr>
+                </pic:pic>
+              </a:graphicData>
+            </a:graphic>
+            <wp14:sizeRelH relativeFrom="margin">
+              <wp14:pctWidth>0</wp14:pctWidth>
+            </wp14:sizeRelH>
+            <wp14:sizeRelV relativeFrom="margin">
+              <wp14:pctHeight>0</wp14:pctHeight>
+            </wp14:sizeRelV>
+          </wp:anchor>
+        </w:drawing>
+      </w:r>
+      <w:r>
+        <w:rPr>
+          <w:noProof/>
+        </w:rPr>
+        <w:t>Graphics.LoadTexture(), and updated the call to Texture’s constructor in GameManager.Run() for instantiating the background, as Texture now loading itself using AssetManager.GetTexture() only requires t</w:t>
+      </w:r>
+      <w:r>
+        <w:rPr>
+          <w:noProof/>
+        </w:rPr>
+        <w:t>he name of the file rather than a longer path name.</w:t>
       </w:r>
     </w:p>
     <w:p>
@@ -1758,7 +2236,161 @@
         <w:jc w:val="both"/>
       </w:pPr>
       <w:r>
-        <w:t>More about how time scale is calculated.</w:t>
+        <w:rPr>
+          <w:noProof/>
+        </w:rPr>
+        <mc:AlternateContent>
+          <mc:Choice Requires="wps">
+            <w:drawing>
+              <wp:anchor distT="0" distB="0" distL="114300" distR="114300" simplePos="0" relativeHeight="251688960" behindDoc="1" locked="0" layoutInCell="1" allowOverlap="1" wp14:anchorId="53A610E7" wp14:editId="4CDD275E">
+                <wp:simplePos x="0" y="0"/>
+                <wp:positionH relativeFrom="margin">
+                  <wp:align>right</wp:align>
+                </wp:positionH>
+                <wp:positionV relativeFrom="paragraph">
+                  <wp:posOffset>521335</wp:posOffset>
+                </wp:positionV>
+                <wp:extent cx="1610995" cy="590550"/>
+                <wp:effectExtent l="0" t="0" r="8255" b="0"/>
+                <wp:wrapTight wrapText="bothSides">
+                  <wp:wrapPolygon edited="0">
+                    <wp:start x="0" y="0"/>
+                    <wp:lineTo x="0" y="20903"/>
+                    <wp:lineTo x="21455" y="20903"/>
+                    <wp:lineTo x="21455" y="0"/>
+                    <wp:lineTo x="0" y="0"/>
+                  </wp:wrapPolygon>
+                </wp:wrapTight>
+                <wp:docPr id="18" name="Text Box 18"/>
+                <wp:cNvGraphicFramePr/>
+                <a:graphic xmlns:a="http://schemas.openxmlformats.org/drawingml/2006/main">
+                  <a:graphicData uri="http://schemas.microsoft.com/office/word/2010/wordprocessingShape">
+                    <wps:wsp>
+                      <wps:cNvSpPr txBox="1"/>
+                      <wps:spPr>
+                        <a:xfrm>
+                          <a:off x="0" y="0"/>
+                          <a:ext cx="1610995" cy="590550"/>
+                        </a:xfrm>
+                        <a:prstGeom prst="rect">
+                          <a:avLst/>
+                        </a:prstGeom>
+                        <a:solidFill>
+                          <a:prstClr val="white"/>
+                        </a:solidFill>
+                        <a:ln>
+                          <a:noFill/>
+                        </a:ln>
+                      </wps:spPr>
+                      <wps:txbx>
+                        <w:txbxContent>
+                          <w:p>
+                            <w:pPr>
+                              <w:pStyle w:val="Caption"/>
+                              <w:rPr>
+                                <w:noProof/>
+                              </w:rPr>
+                            </w:pPr>
+                            <w:r>
+                              <w:t>Figure 7: Later implementation of Texture, centring its position within the image and allowing for cropping all but a selected area.</w:t>
+                            </w:r>
+                          </w:p>
+                        </w:txbxContent>
+                      </wps:txbx>
+                      <wps:bodyPr rot="0" spcFirstLastPara="0" vertOverflow="overflow" horzOverflow="overflow" vert="horz" wrap="square" lIns="0" tIns="0" rIns="0" bIns="0" numCol="1" spcCol="0" rtlCol="0" fromWordArt="0" anchor="t" anchorCtr="0" forceAA="0" compatLnSpc="1">
+                        <a:prstTxWarp prst="textNoShape">
+                          <a:avLst/>
+                        </a:prstTxWarp>
+                        <a:noAutofit/>
+                      </wps:bodyPr>
+                    </wps:wsp>
+                  </a:graphicData>
+                </a:graphic>
+                <wp14:sizeRelH relativeFrom="margin">
+                  <wp14:pctWidth>0</wp14:pctWidth>
+                </wp14:sizeRelH>
+                <wp14:sizeRelV relativeFrom="margin">
+                  <wp14:pctHeight>0</wp14:pctHeight>
+                </wp14:sizeRelV>
+              </wp:anchor>
+            </w:drawing>
+          </mc:Choice>
+          <mc:Fallback>
+            <w:pict>
+              <v:shape w14:anchorId="53A610E7" id="Text Box 18" o:spid="_x0000_s1032" type="#_x0000_t202" style="position:absolute;left:0;text-align:left;margin-left:75.65pt;margin-top:41.05pt;width:126.85pt;height:46.5pt;z-index:-251627520;visibility:visible;mso-wrap-style:square;mso-width-percent:0;mso-height-percent:0;mso-wrap-distance-left:9pt;mso-wrap-distance-top:0;mso-wrap-distance-right:9pt;mso-wrap-distance-bottom:0;mso-position-horizontal:right;mso-position-horizontal-relative:margin;mso-position-vertical:absolute;mso-position-vertical-relative:text;mso-width-percent:0;mso-height-percent:0;mso-width-relative:margin;mso-height-relative:margin;v-text-anchor:top" o:gfxdata="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" stroked="f">
+                <v:textbox inset="0,0,0,0">
+                  <w:txbxContent>
+                    <w:p>
+                      <w:pPr>
+                        <w:pStyle w:val="Caption"/>
+                        <w:rPr>
+                          <w:noProof/>
+                        </w:rPr>
+                      </w:pPr>
+                      <w:r>
+                        <w:t>Figure 7: Later implementation of Texture, centring its position within the image and allowing for cropping all but a selected area.</w:t>
+                      </w:r>
+                    </w:p>
+                  </w:txbxContent>
+                </v:textbox>
+                <w10:wrap type="tight" anchorx="margin"/>
+              </v:shape>
+            </w:pict>
+          </mc:Fallback>
+        </mc:AlternateContent>
+      </w:r>
+      <w:r>
+        <w:t xml:space="preserve">Following res. 6 and the task’s objectives, </w:t>
+      </w:r>
+      <w:r>
+        <w:t>I updated Texture such that its position is in its centre (fig. 7, Render()), by default its width and height is the width and height of the image in pixels (fig. 7, first Texture()), and that you can select a given portion of the image to render, cropping out the rest (fig. 7, second Texture()).</w:t>
+      </w:r>
+      <w:r>
+        <w:t xml:space="preserve"> I also updated </w:t>
+      </w:r>
+      <w:proofErr w:type="spellStart"/>
+      <w:r>
+        <w:t>Graphics.DrawTexture</w:t>
+      </w:r>
+      <w:proofErr w:type="spellEnd"/>
+      <w:r>
+        <w:t>() to accept a Tex</w:t>
+      </w:r>
+      <w:r>
+        <w:softHyphen/>
+      </w:r>
+      <w:r>
+        <w:t xml:space="preserve">ture’s clipped and whole </w:t>
+      </w:r>
+      <w:proofErr w:type="spellStart"/>
+      <w:r>
+        <w:t>SDL_Rects</w:t>
+      </w:r>
+      <w:proofErr w:type="spellEnd"/>
+      <w:r>
+        <w:t xml:space="preserve"> as pa</w:t>
+      </w:r>
+      <w:r>
+        <w:softHyphen/>
+      </w:r>
+      <w:r>
+        <w:t xml:space="preserve">rameters, passing them to its call to </w:t>
+      </w:r>
+      <w:proofErr w:type="spellStart"/>
+      <w:r>
+        <w:t>SDL_</w:t>
+      </w:r>
+      <w:proofErr w:type="gramStart"/>
+      <w:r>
+        <w:t>RenderCopy</w:t>
+      </w:r>
+      <w:proofErr w:type="spellEnd"/>
+      <w:r>
+        <w:t>(</w:t>
+      </w:r>
+      <w:proofErr w:type="gramEnd"/>
+      <w:r>
+        <w:t>) in that order instead of passing NULL and NULL.</w:t>
       </w:r>
     </w:p>
     <w:p>
@@ -1771,7 +2403,50 @@
         <w:jc w:val="both"/>
       </w:pPr>
       <w:r>
-        <w:t>How to load image files into a game using SDL.</w:t>
+        <w:t xml:space="preserve">I </w:t>
+      </w:r>
+      <w:r>
+        <w:t xml:space="preserve">removed from </w:t>
+      </w:r>
+      <w:proofErr w:type="spellStart"/>
+      <w:r>
+        <w:t>GameManager</w:t>
+      </w:r>
+      <w:proofErr w:type="spellEnd"/>
+      <w:r>
+        <w:t xml:space="preserve"> the back</w:t>
+      </w:r>
+      <w:r>
+        <w:softHyphen/>
+      </w:r>
+      <w:r>
+        <w:t>ground Texture* field and instead added a map of Texture*s, with strings as keys, add</w:t>
+      </w:r>
+      <w:r>
+        <w:softHyphen/>
+      </w:r>
+      <w:r>
+        <w:t>ing the background Texture* to it. I then added several sprites to the map, each loading a different area of SpriteSheet.png (fig. 8), and modified the render section of the game loop to render each active Tex</w:t>
+      </w:r>
+      <w:r>
+        <w:softHyphen/>
+      </w:r>
+      <w:r>
+        <w:t xml:space="preserve">ture* in </w:t>
+      </w:r>
+      <w:proofErr w:type="gramStart"/>
+      <w:r>
+        <w:t>textures</w:t>
+      </w:r>
+      <w:proofErr w:type="gramEnd"/>
+      <w:r>
+        <w:t xml:space="preserve"> rather than make individ</w:t>
+      </w:r>
+      <w:r>
+        <w:softHyphen/>
+      </w:r>
+      <w:r>
+        <w:t>ual calls for each pair.</w:t>
       </w:r>
     </w:p>
     <w:p>
@@ -1784,7 +2459,124 @@
         <w:jc w:val="both"/>
       </w:pPr>
       <w:r>
-        <w:t>How to render images to the screen using SDL.</w:t>
+        <w:rPr>
+          <w:noProof/>
+        </w:rPr>
+        <w:drawing>
+          <wp:anchor distT="0" distB="0" distL="114300" distR="114300" simplePos="0" relativeHeight="251691008" behindDoc="0" locked="0" layoutInCell="1" allowOverlap="1" wp14:anchorId="407F84A8" wp14:editId="033A92D1">
+            <wp:simplePos x="0" y="0"/>
+            <wp:positionH relativeFrom="margin">
+              <wp:posOffset>0</wp:posOffset>
+            </wp:positionH>
+            <wp:positionV relativeFrom="paragraph">
+              <wp:posOffset>421005</wp:posOffset>
+            </wp:positionV>
+            <wp:extent cx="3077845" cy="897255"/>
+            <wp:effectExtent l="0" t="0" r="8255" b="0"/>
+            <wp:wrapTight wrapText="bothSides">
+              <wp:wrapPolygon edited="0">
+                <wp:start x="0" y="0"/>
+                <wp:lineTo x="0" y="21096"/>
+                <wp:lineTo x="21524" y="21096"/>
+                <wp:lineTo x="21524" y="0"/>
+                <wp:lineTo x="0" y="0"/>
+              </wp:wrapPolygon>
+            </wp:wrapTight>
+            <wp:docPr id="19" name="Picture 19"/>
+            <wp:cNvGraphicFramePr>
+              <a:graphicFrameLocks xmlns:a="http://schemas.openxmlformats.org/drawingml/2006/main" noChangeAspect="1"/>
+            </wp:cNvGraphicFramePr>
+            <a:graphic xmlns:a="http://schemas.openxmlformats.org/drawingml/2006/main">
+              <a:graphicData uri="http://schemas.openxmlformats.org/drawingml/2006/picture">
+                <pic:pic xmlns:pic="http://schemas.openxmlformats.org/drawingml/2006/picture">
+                  <pic:nvPicPr>
+                    <pic:cNvPr id="1" name=""/>
+                    <pic:cNvPicPr/>
+                  </pic:nvPicPr>
+                  <pic:blipFill>
+                    <a:blip r:embed="rId21"/>
+                    <a:stretch>
+                      <a:fillRect/>
+                    </a:stretch>
+                  </pic:blipFill>
+                  <pic:spPr>
+                    <a:xfrm>
+                      <a:off x="0" y="0"/>
+                      <a:ext cx="3077845" cy="897255"/>
+                    </a:xfrm>
+                    <a:prstGeom prst="rect">
+                      <a:avLst/>
+                    </a:prstGeom>
+                  </pic:spPr>
+                </pic:pic>
+              </a:graphicData>
+            </a:graphic>
+            <wp14:sizeRelH relativeFrom="margin">
+              <wp14:pctWidth>0</wp14:pctWidth>
+            </wp14:sizeRelH>
+            <wp14:sizeRelV relativeFrom="margin">
+              <wp14:pctHeight>0</wp14:pctHeight>
+            </wp14:sizeRelV>
+          </wp:anchor>
+        </w:drawing>
+      </w:r>
+      <w:r>
+        <w:t xml:space="preserve">I added a method </w:t>
+      </w:r>
+      <w:proofErr w:type="spellStart"/>
+      <w:proofErr w:type="gramStart"/>
+      <w:r>
+        <w:t>ToggleSprite</w:t>
+      </w:r>
+      <w:proofErr w:type="spellEnd"/>
+      <w:r>
+        <w:t>(</w:t>
+      </w:r>
+      <w:proofErr w:type="gramEnd"/>
+      <w:r>
+        <w:t>) to toggle whether a sprite passed to it was active or not, and if it became active, to give it a ran</w:t>
+      </w:r>
+      <w:r>
+        <w:softHyphen/>
+      </w:r>
+      <w:r>
+        <w:t>dom position</w:t>
+      </w:r>
+      <w:r>
+        <w:t xml:space="preserve"> (</w:t>
+      </w:r>
+      <w:r>
+        <w:t xml:space="preserve">following </w:t>
+      </w:r>
+      <w:r>
+        <w:t>res. 7)</w:t>
+      </w:r>
+      <w:r>
+        <w:t>. I then added cases to the keyboard input switch to pass each sprit</w:t>
+      </w:r>
+      <w:bookmarkStart w:id="0" w:name="_GoBack"/>
+      <w:bookmarkEnd w:id="0"/>
+      <w:r>
+        <w:t xml:space="preserve">e to </w:t>
+      </w:r>
+      <w:proofErr w:type="spellStart"/>
+      <w:proofErr w:type="gramStart"/>
+      <w:r>
+        <w:t>Tog</w:t>
+      </w:r>
+      <w:r>
+        <w:softHyphen/>
+      </w:r>
+      <w:r>
+        <w:t>gleSprite</w:t>
+      </w:r>
+      <w:proofErr w:type="spellEnd"/>
+      <w:r>
+        <w:t>(</w:t>
+      </w:r>
+      <w:proofErr w:type="gramEnd"/>
+      <w:r>
+        <w:t>) when its corresponding key is pressed.</w:t>
       </w:r>
     </w:p>
     <w:p>
@@ -1797,20 +2589,287 @@
         <w:jc w:val="both"/>
       </w:pPr>
       <w:r>
+        <w:rPr>
+          <w:noProof/>
+        </w:rPr>
+        <mc:AlternateContent>
+          <mc:Choice Requires="wps">
+            <w:drawing>
+              <wp:anchor distT="0" distB="0" distL="114300" distR="114300" simplePos="0" relativeHeight="251693056" behindDoc="1" locked="0" layoutInCell="1" allowOverlap="1" wp14:anchorId="264E5873" wp14:editId="798D6BB2">
+                <wp:simplePos x="0" y="0"/>
+                <wp:positionH relativeFrom="margin">
+                  <wp:posOffset>0</wp:posOffset>
+                </wp:positionH>
+                <wp:positionV relativeFrom="paragraph">
+                  <wp:posOffset>670560</wp:posOffset>
+                </wp:positionV>
+                <wp:extent cx="3067050" cy="304800"/>
+                <wp:effectExtent l="0" t="0" r="0" b="0"/>
+                <wp:wrapTight wrapText="bothSides">
+                  <wp:wrapPolygon edited="0">
+                    <wp:start x="0" y="0"/>
+                    <wp:lineTo x="0" y="20250"/>
+                    <wp:lineTo x="21466" y="20250"/>
+                    <wp:lineTo x="21466" y="0"/>
+                    <wp:lineTo x="0" y="0"/>
+                  </wp:wrapPolygon>
+                </wp:wrapTight>
+                <wp:docPr id="20" name="Text Box 20"/>
+                <wp:cNvGraphicFramePr/>
+                <a:graphic xmlns:a="http://schemas.openxmlformats.org/drawingml/2006/main">
+                  <a:graphicData uri="http://schemas.microsoft.com/office/word/2010/wordprocessingShape">
+                    <wps:wsp>
+                      <wps:cNvSpPr txBox="1"/>
+                      <wps:spPr>
+                        <a:xfrm>
+                          <a:off x="0" y="0"/>
+                          <a:ext cx="3067050" cy="304800"/>
+                        </a:xfrm>
+                        <a:prstGeom prst="rect">
+                          <a:avLst/>
+                        </a:prstGeom>
+                        <a:solidFill>
+                          <a:prstClr val="white"/>
+                        </a:solidFill>
+                        <a:ln>
+                          <a:noFill/>
+                        </a:ln>
+                      </wps:spPr>
+                      <wps:txbx>
+                        <w:txbxContent>
+                          <w:p>
+                            <w:pPr>
+                              <w:pStyle w:val="Caption"/>
+                              <w:rPr>
+                                <w:noProof/>
+                              </w:rPr>
+                            </w:pPr>
+                            <w:r>
+                              <w:t>Figure 8: sprites that will render a different area of SpriteSheet.png.</w:t>
+                            </w:r>
+                          </w:p>
+                        </w:txbxContent>
+                      </wps:txbx>
+                      <wps:bodyPr rot="0" spcFirstLastPara="0" vertOverflow="overflow" horzOverflow="overflow" vert="horz" wrap="square" lIns="0" tIns="0" rIns="0" bIns="0" numCol="1" spcCol="0" rtlCol="0" fromWordArt="0" anchor="t" anchorCtr="0" forceAA="0" compatLnSpc="1">
+                        <a:prstTxWarp prst="textNoShape">
+                          <a:avLst/>
+                        </a:prstTxWarp>
+                        <a:noAutofit/>
+                      </wps:bodyPr>
+                    </wps:wsp>
+                  </a:graphicData>
+                </a:graphic>
+                <wp14:sizeRelV relativeFrom="margin">
+                  <wp14:pctHeight>0</wp14:pctHeight>
+                </wp14:sizeRelV>
+              </wp:anchor>
+            </w:drawing>
+          </mc:Choice>
+          <mc:Fallback>
+            <w:pict>
+              <v:shape w14:anchorId="264E5873" id="Text Box 20" o:spid="_x0000_s1033" type="#_x0000_t202" style="position:absolute;left:0;text-align:left;margin-left:0;margin-top:52.8pt;width:241.5pt;height:24pt;z-index:-251623424;visibility:visible;mso-wrap-style:square;mso-height-percent:0;mso-wrap-distance-left:9pt;mso-wrap-distance-top:0;mso-wrap-distance-right:9pt;mso-wrap-distance-bottom:0;mso-position-horizontal:absolute;mso-position-horizontal-relative:margin;mso-position-vertical:absolute;mso-position-vertical-relative:text;mso-height-percent:0;mso-height-relative:margin;v-text-anchor:top" o:gfxdata="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" stroked="f">
+                <v:textbox inset="0,0,0,0">
+                  <w:txbxContent>
+                    <w:p>
+                      <w:pPr>
+                        <w:pStyle w:val="Caption"/>
+                        <w:rPr>
+                          <w:noProof/>
+                        </w:rPr>
+                      </w:pPr>
+                      <w:r>
+                        <w:t>Figure 8: sprites that will render a different area of SpriteSheet.png.</w:t>
+                      </w:r>
+                    </w:p>
+                  </w:txbxContent>
+                </v:textbox>
+                <w10:wrap type="tight" anchorx="margin"/>
+              </v:shape>
+            </w:pict>
+          </mc:Fallback>
+        </mc:AlternateContent>
+      </w:r>
+      <w:r>
+        <w:t>Up until now the background image had only been rendering at its own size rather than the size of the window, so I added to Texture getter and setter methods for its width and height</w:t>
+      </w:r>
+      <w:r>
+        <w:t>, and assigned to the background the width and height of the window.</w:t>
+      </w:r>
+    </w:p>
+    <w:p>
+      <w:pPr>
+        <w:pStyle w:val="Heading1"/>
+        <w:jc w:val="both"/>
+      </w:pPr>
+      <w:r>
+        <w:t>What we found out</w:t>
+      </w:r>
+      <w:r>
+        <w:t>:</w:t>
+      </w:r>
+      <w:r>
+        <w:rPr>
+          <w:noProof/>
+        </w:rPr>
+        <w:t xml:space="preserve"> </w:t>
+      </w:r>
+    </w:p>
+    <w:p>
+      <w:pPr>
+        <w:pStyle w:val="ListParagraph"/>
+        <w:numPr>
+          <w:ilvl w:val="0"/>
+          <w:numId w:val="12"/>
+        </w:numPr>
+        <w:jc w:val="both"/>
+      </w:pPr>
+      <w:r>
+        <w:t>More about how child game object local and world positions and rotations are calculated.</w:t>
+      </w:r>
+    </w:p>
+    <w:p>
+      <w:pPr>
+        <w:pStyle w:val="ListParagraph"/>
+        <w:numPr>
+          <w:ilvl w:val="0"/>
+          <w:numId w:val="12"/>
+        </w:numPr>
+        <w:jc w:val="both"/>
+      </w:pPr>
+      <w:r>
+        <w:t>More about how time scale is calculated.</w:t>
+      </w:r>
+    </w:p>
+    <w:p>
+      <w:pPr>
+        <w:pStyle w:val="ListParagraph"/>
+        <w:numPr>
+          <w:ilvl w:val="0"/>
+          <w:numId w:val="12"/>
+        </w:numPr>
+        <w:jc w:val="both"/>
+      </w:pPr>
+      <w:r>
+        <w:t>How to load image files into a game using SDL.</w:t>
+      </w:r>
+    </w:p>
+    <w:p>
+      <w:pPr>
+        <w:pStyle w:val="ListParagraph"/>
+        <w:numPr>
+          <w:ilvl w:val="0"/>
+          <w:numId w:val="12"/>
+        </w:numPr>
+        <w:jc w:val="both"/>
+      </w:pPr>
+      <w:r>
+        <w:t>How to render images to the screen using SDL.</w:t>
+      </w:r>
+    </w:p>
+    <w:p>
+      <w:pPr>
+        <w:pStyle w:val="ListParagraph"/>
+        <w:numPr>
+          <w:ilvl w:val="0"/>
+          <w:numId w:val="12"/>
+        </w:numPr>
+        <w:jc w:val="both"/>
+      </w:pPr>
+      <w:r>
+        <w:t xml:space="preserve">How to </w:t>
+      </w:r>
+      <w:r>
+        <w:t>treat the middle of an image as its position.</w:t>
+      </w:r>
+    </w:p>
+    <w:p>
+      <w:pPr>
+        <w:pStyle w:val="ListParagraph"/>
+        <w:numPr>
+          <w:ilvl w:val="0"/>
+          <w:numId w:val="12"/>
+        </w:numPr>
+        <w:jc w:val="both"/>
+      </w:pPr>
+      <w:r>
+        <w:t>How to render portions of an image rather than a whole image using SDL.</w:t>
+      </w:r>
+    </w:p>
+    <w:p>
+      <w:pPr>
+        <w:pStyle w:val="ListParagraph"/>
+        <w:numPr>
+          <w:ilvl w:val="0"/>
+          <w:numId w:val="12"/>
+        </w:numPr>
+        <w:jc w:val="both"/>
+      </w:pPr>
+      <w:r>
+        <w:t>How to generate random numbers in C++.</w:t>
+      </w:r>
+    </w:p>
+    <w:p>
+      <w:pPr>
+        <w:pStyle w:val="ListParagraph"/>
+        <w:numPr>
+          <w:ilvl w:val="0"/>
+          <w:numId w:val="12"/>
+        </w:numPr>
+        <w:jc w:val="both"/>
+      </w:pPr>
+      <w:r>
+        <w:t>Using the “inline” keyword in a .h file when declaring a method or operator seems to allow you to implement it there rather than in a .</w:t>
+      </w:r>
+      <w:proofErr w:type="spellStart"/>
+      <w:r>
+        <w:t>cpp</w:t>
+      </w:r>
+      <w:proofErr w:type="spellEnd"/>
+      <w:r>
+        <w:t xml:space="preserve"> file.</w:t>
+      </w:r>
+    </w:p>
+    <w:p>
+      <w:pPr>
+        <w:pStyle w:val="ListParagraph"/>
+        <w:numPr>
+          <w:ilvl w:val="0"/>
+          <w:numId w:val="12"/>
+        </w:numPr>
+        <w:jc w:val="both"/>
+      </w:pPr>
+      <w:r>
+        <w:t xml:space="preserve">When scaling the background, I had to apply width and height changes to </w:t>
+      </w:r>
+      <w:proofErr w:type="spellStart"/>
+      <w:r>
+        <w:t>rendRect.w</w:t>
+      </w:r>
+      <w:proofErr w:type="spellEnd"/>
+      <w:r>
+        <w:t xml:space="preserve"> and .h as well as the width and height fields; otherwise, it’d result in weird positioning issues. If I wanted to change </w:t>
+      </w:r>
+      <w:r>
         <w:lastRenderedPageBreak/>
-        <w:t>Using the “inline” keyword in a .h file when declaring a method or operator seems to allow you to implement it there rather than in a .</w:t>
+        <w:t>the width and height of clipped sprites, I’d also need to test how the current getter and setter meth</w:t>
+      </w:r>
+      <w:r>
+        <w:softHyphen/>
+      </w:r>
+      <w:r>
+        <w:t xml:space="preserve">ods interact with them considering they use </w:t>
       </w:r>
       <w:proofErr w:type="spellStart"/>
       <w:r>
-        <w:t>cpp</w:t>
+        <w:t>clipRect</w:t>
       </w:r>
       <w:proofErr w:type="spellEnd"/>
       <w:r>
-        <w:t xml:space="preserve"> file.</w:t>
+        <w:t xml:space="preserve"> in their rendering as well.</w:t>
       </w:r>
     </w:p>
     <w:sectPr>
-      <w:headerReference w:type="default" r:id="rId18"/>
+      <w:headerReference w:type="default" r:id="rId22"/>
       <w:pgSz w:w="11900" w:h="16840"/>
       <w:pgMar w:top="1440" w:right="1134" w:bottom="1440" w:left="1134" w:header="709" w:footer="709" w:gutter="0"/>
       <w:cols w:space="708"/>

</xml_diff>

<commit_message>
Updates to spike reports and credit tasks, also some starting notes for my distinction report.
Former-commit-id: 6b4534ebf1e196e6c0c6965f5aa175c9e8bafd9a
</commit_message>
<xml_diff>
--- a/24 - Spike - Sprites & Graphics/Task 24 Spike Report - Sprites and Graphics.docx
+++ b/24 - Spike - Sprites & Graphics/Task 24 Spike Report - Sprites and Graphics.docx
@@ -677,27 +677,14 @@
                             <w:r>
                               <w:t xml:space="preserve">Figure </w:t>
                             </w:r>
-                            <w:r>
-                              <w:fldChar w:fldCharType="begin"/>
-                            </w:r>
-                            <w:r>
-                              <w:instrText xml:space="preserve"> SEQ Figure \* ARABIC </w:instrText>
-                            </w:r>
-                            <w:r>
-                              <w:fldChar w:fldCharType="separate"/>
-                            </w:r>
-                            <w:r>
-                              <w:rPr>
-                                <w:noProof/>
-                              </w:rPr>
-                              <w:t>1</w:t>
-                            </w:r>
-                            <w:r>
-                              <w:rPr>
-                                <w:noProof/>
-                              </w:rPr>
-                              <w:fldChar w:fldCharType="end"/>
-                            </w:r>
+                            <w:fldSimple w:instr=" SEQ Figure \* ARABIC ">
+                              <w:r>
+                                <w:rPr>
+                                  <w:noProof/>
+                                </w:rPr>
+                                <w:t>1</w:t>
+                              </w:r>
+                            </w:fldSimple>
                             <w:r>
                               <w:t xml:space="preserve">: </w:t>
                             </w:r>
@@ -749,27 +736,14 @@
                       <w:r>
                         <w:t xml:space="preserve">Figure </w:t>
                       </w:r>
-                      <w:r>
-                        <w:fldChar w:fldCharType="begin"/>
-                      </w:r>
-                      <w:r>
-                        <w:instrText xml:space="preserve"> SEQ Figure \* ARABIC </w:instrText>
-                      </w:r>
-                      <w:r>
-                        <w:fldChar w:fldCharType="separate"/>
-                      </w:r>
-                      <w:r>
-                        <w:rPr>
-                          <w:noProof/>
-                        </w:rPr>
-                        <w:t>1</w:t>
-                      </w:r>
-                      <w:r>
-                        <w:rPr>
-                          <w:noProof/>
-                        </w:rPr>
-                        <w:fldChar w:fldCharType="end"/>
-                      </w:r>
+                      <w:fldSimple w:instr=" SEQ Figure \* ARABIC ">
+                        <w:r>
+                          <w:rPr>
+                            <w:noProof/>
+                          </w:rPr>
+                          <w:t>1</w:t>
+                        </w:r>
+                      </w:fldSimple>
                       <w:r>
                         <w:t xml:space="preserve">: </w:t>
                       </w:r>
@@ -1036,27 +1010,14 @@
                             <w:r>
                               <w:t xml:space="preserve">Figure </w:t>
                             </w:r>
-                            <w:r>
-                              <w:fldChar w:fldCharType="begin"/>
-                            </w:r>
-                            <w:r>
-                              <w:instrText xml:space="preserve"> SEQ Figure \* ARABIC </w:instrText>
-                            </w:r>
-                            <w:r>
-                              <w:fldChar w:fldCharType="separate"/>
-                            </w:r>
-                            <w:r>
-                              <w:rPr>
-                                <w:noProof/>
-                              </w:rPr>
-                              <w:t>2</w:t>
-                            </w:r>
-                            <w:r>
-                              <w:rPr>
-                                <w:noProof/>
-                              </w:rPr>
-                              <w:fldChar w:fldCharType="end"/>
-                            </w:r>
+                            <w:fldSimple w:instr=" SEQ Figure \* ARABIC ">
+                              <w:r>
+                                <w:rPr>
+                                  <w:noProof/>
+                                </w:rPr>
+                                <w:t>2</w:t>
+                              </w:r>
+                            </w:fldSimple>
                             <w:r>
                               <w:t>: Graphic</w:t>
                             </w:r>
@@ -1131,27 +1092,14 @@
                       <w:r>
                         <w:t xml:space="preserve">Figure </w:t>
                       </w:r>
-                      <w:r>
-                        <w:fldChar w:fldCharType="begin"/>
-                      </w:r>
-                      <w:r>
-                        <w:instrText xml:space="preserve"> SEQ Figure \* ARABIC </w:instrText>
-                      </w:r>
-                      <w:r>
-                        <w:fldChar w:fldCharType="separate"/>
-                      </w:r>
-                      <w:r>
-                        <w:rPr>
-                          <w:noProof/>
-                        </w:rPr>
-                        <w:t>2</w:t>
-                      </w:r>
-                      <w:r>
-                        <w:rPr>
-                          <w:noProof/>
-                        </w:rPr>
-                        <w:fldChar w:fldCharType="end"/>
-                      </w:r>
+                      <w:fldSimple w:instr=" SEQ Figure \* ARABIC ">
+                        <w:r>
+                          <w:rPr>
+                            <w:noProof/>
+                          </w:rPr>
+                          <w:t>2</w:t>
+                        </w:r>
+                      </w:fldSimple>
                       <w:r>
                         <w:t>: Graphic</w:t>
                       </w:r>
@@ -2552,12 +2500,7 @@
         <w:t>res. 7)</w:t>
       </w:r>
       <w:r>
-        <w:t>. I then added cases to the keyboard input switch to pass each sprit</w:t>
-      </w:r>
-      <w:bookmarkStart w:id="0" w:name="_GoBack"/>
-      <w:bookmarkEnd w:id="0"/>
-      <w:r>
-        <w:t xml:space="preserve">e to </w:t>
+        <w:t xml:space="preserve">. I then added cases to the keyboard input switch to pass each sprite to </w:t>
       </w:r>
       <w:proofErr w:type="spellStart"/>
       <w:proofErr w:type="gramStart"/>
@@ -2868,8 +2811,177 @@
         <w:t xml:space="preserve"> in their rendering as well.</w:t>
       </w:r>
     </w:p>
+    <w:p>
+      <w:pPr>
+        <w:pStyle w:val="Heading1"/>
+      </w:pPr>
+      <w:r>
+        <w:rPr>
+          <w:noProof/>
+        </w:rPr>
+        <mc:AlternateContent>
+          <mc:Choice Requires="wps">
+            <w:drawing>
+              <wp:anchor distT="0" distB="0" distL="114300" distR="114300" simplePos="0" relativeHeight="251697152" behindDoc="1" locked="0" layoutInCell="1" allowOverlap="1" wp14:anchorId="2BAD6CFA" wp14:editId="66390940">
+                <wp:simplePos x="0" y="0"/>
+                <wp:positionH relativeFrom="margin">
+                  <wp:align>right</wp:align>
+                </wp:positionH>
+                <wp:positionV relativeFrom="paragraph">
+                  <wp:posOffset>3653790</wp:posOffset>
+                </wp:positionV>
+                <wp:extent cx="6116320" cy="180975"/>
+                <wp:effectExtent l="0" t="0" r="0" b="9525"/>
+                <wp:wrapTight wrapText="bothSides">
+                  <wp:wrapPolygon edited="0">
+                    <wp:start x="0" y="0"/>
+                    <wp:lineTo x="0" y="20463"/>
+                    <wp:lineTo x="21528" y="20463"/>
+                    <wp:lineTo x="21528" y="0"/>
+                    <wp:lineTo x="0" y="0"/>
+                  </wp:wrapPolygon>
+                </wp:wrapTight>
+                <wp:docPr id="14" name="Text Box 14"/>
+                <wp:cNvGraphicFramePr/>
+                <a:graphic xmlns:a="http://schemas.openxmlformats.org/drawingml/2006/main">
+                  <a:graphicData uri="http://schemas.microsoft.com/office/word/2010/wordprocessingShape">
+                    <wps:wsp>
+                      <wps:cNvSpPr txBox="1"/>
+                      <wps:spPr>
+                        <a:xfrm>
+                          <a:off x="0" y="0"/>
+                          <a:ext cx="6116320" cy="180975"/>
+                        </a:xfrm>
+                        <a:prstGeom prst="rect">
+                          <a:avLst/>
+                        </a:prstGeom>
+                        <a:solidFill>
+                          <a:prstClr val="white"/>
+                        </a:solidFill>
+                        <a:ln>
+                          <a:noFill/>
+                        </a:ln>
+                      </wps:spPr>
+                      <wps:txbx>
+                        <w:txbxContent>
+                          <w:p>
+                            <w:pPr>
+                              <w:pStyle w:val="Caption"/>
+                              <w:rPr>
+                                <w:noProof/>
+                              </w:rPr>
+                            </w:pPr>
+                            <w:r>
+                              <w:t>Figure 9: The program running and rendering the background and randomly-positioned sprites.</w:t>
+                            </w:r>
+                          </w:p>
+                        </w:txbxContent>
+                      </wps:txbx>
+                      <wps:bodyPr rot="0" spcFirstLastPara="0" vertOverflow="overflow" horzOverflow="overflow" vert="horz" wrap="square" lIns="0" tIns="0" rIns="0" bIns="0" numCol="1" spcCol="0" rtlCol="0" fromWordArt="0" anchor="t" anchorCtr="0" forceAA="0" compatLnSpc="1">
+                        <a:prstTxWarp prst="textNoShape">
+                          <a:avLst/>
+                        </a:prstTxWarp>
+                        <a:noAutofit/>
+                      </wps:bodyPr>
+                    </wps:wsp>
+                  </a:graphicData>
+                </a:graphic>
+                <wp14:sizeRelV relativeFrom="margin">
+                  <wp14:pctHeight>0</wp14:pctHeight>
+                </wp14:sizeRelV>
+              </wp:anchor>
+            </w:drawing>
+          </mc:Choice>
+          <mc:Fallback>
+            <w:pict>
+              <v:shape w14:anchorId="2BAD6CFA" id="Text Box 14" o:spid="_x0000_s1034" type="#_x0000_t202" style="position:absolute;margin-left:430.4pt;margin-top:287.7pt;width:481.6pt;height:14.25pt;z-index:-251619328;visibility:visible;mso-wrap-style:square;mso-height-percent:0;mso-wrap-distance-left:9pt;mso-wrap-distance-top:0;mso-wrap-distance-right:9pt;mso-wrap-distance-bottom:0;mso-position-horizontal:right;mso-position-horizontal-relative:margin;mso-position-vertical:absolute;mso-position-vertical-relative:text;mso-height-percent:0;mso-height-relative:margin;v-text-anchor:top" o:gfxdata="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" stroked="f">
+                <v:textbox inset="0,0,0,0">
+                  <w:txbxContent>
+                    <w:p>
+                      <w:pPr>
+                        <w:pStyle w:val="Caption"/>
+                        <w:rPr>
+                          <w:noProof/>
+                        </w:rPr>
+                      </w:pPr>
+                      <w:r>
+                        <w:t>Figure 9: The program running and rendering the background and randomly-positioned sprites.</w:t>
+                      </w:r>
+                    </w:p>
+                  </w:txbxContent>
+                </v:textbox>
+                <w10:wrap type="tight" anchorx="margin"/>
+              </v:shape>
+            </w:pict>
+          </mc:Fallback>
+        </mc:AlternateContent>
+      </w:r>
+      <w:r>
+        <w:rPr>
+          <w:noProof/>
+        </w:rPr>
+        <w:drawing>
+          <wp:anchor distT="0" distB="0" distL="114300" distR="114300" simplePos="0" relativeHeight="251695104" behindDoc="0" locked="0" layoutInCell="1" allowOverlap="1" wp14:anchorId="44D90683" wp14:editId="4CE866AB">
+            <wp:simplePos x="0" y="0"/>
+            <wp:positionH relativeFrom="margin">
+              <wp:align>right</wp:align>
+            </wp:positionH>
+            <wp:positionV relativeFrom="paragraph">
+              <wp:posOffset>409575</wp:posOffset>
+            </wp:positionV>
+            <wp:extent cx="6116320" cy="3215640"/>
+            <wp:effectExtent l="0" t="0" r="0" b="3810"/>
+            <wp:wrapTight wrapText="bothSides">
+              <wp:wrapPolygon edited="0">
+                <wp:start x="0" y="0"/>
+                <wp:lineTo x="0" y="21498"/>
+                <wp:lineTo x="21528" y="21498"/>
+                <wp:lineTo x="21528" y="0"/>
+                <wp:lineTo x="0" y="0"/>
+              </wp:wrapPolygon>
+            </wp:wrapTight>
+            <wp:docPr id="13" name="Picture 13"/>
+            <wp:cNvGraphicFramePr>
+              <a:graphicFrameLocks xmlns:a="http://schemas.openxmlformats.org/drawingml/2006/main" noChangeAspect="1"/>
+            </wp:cNvGraphicFramePr>
+            <a:graphic xmlns:a="http://schemas.openxmlformats.org/drawingml/2006/main">
+              <a:graphicData uri="http://schemas.openxmlformats.org/drawingml/2006/picture">
+                <pic:pic xmlns:pic="http://schemas.openxmlformats.org/drawingml/2006/picture">
+                  <pic:nvPicPr>
+                    <pic:cNvPr id="1" name=""/>
+                    <pic:cNvPicPr/>
+                  </pic:nvPicPr>
+                  <pic:blipFill>
+                    <a:blip r:embed="rId22"/>
+                    <a:stretch>
+                      <a:fillRect/>
+                    </a:stretch>
+                  </pic:blipFill>
+                  <pic:spPr>
+                    <a:xfrm>
+                      <a:off x="0" y="0"/>
+                      <a:ext cx="6116320" cy="3215640"/>
+                    </a:xfrm>
+                    <a:prstGeom prst="rect">
+                      <a:avLst/>
+                    </a:prstGeom>
+                  </pic:spPr>
+                </pic:pic>
+              </a:graphicData>
+            </a:graphic>
+          </wp:anchor>
+        </w:drawing>
+      </w:r>
+      <w:r>
+        <w:t>Screenshot</w:t>
+      </w:r>
+    </w:p>
+    <w:p>
+      <w:bookmarkStart w:id="0" w:name="_GoBack"/>
+      <w:bookmarkEnd w:id="0"/>
+    </w:p>
     <w:sectPr>
-      <w:headerReference w:type="default" r:id="rId22"/>
+      <w:headerReference w:type="default" r:id="rId23"/>
       <w:pgSz w:w="11900" w:h="16840"/>
       <w:pgMar w:top="1440" w:right="1134" w:bottom="1440" w:left="1134" w:header="709" w:footer="709" w:gutter="0"/>
       <w:cols w:space="708"/>
@@ -2945,7 +3057,7 @@
       <w:rPr>
         <w:noProof/>
       </w:rPr>
-      <w:t>17/10/19</w:t>
+      <w:t>22/10/19</w:t>
     </w:r>
     <w:r>
       <w:fldChar w:fldCharType="end"/>

</xml_diff>